<commit_message>
update Architecture DBSA document.
</commit_message>
<xml_diff>
--- a/Report/Architecture Data Bibliography Science Articles/Architecture Data Bibliography Science Articles.docx
+++ b/Report/Architecture Data Bibliography Science Articles/Architecture Data Bibliography Science Articles.docx
@@ -73,7 +73,7 @@
     <w:sdt>
       <w:sdtPr>
         <w:rPr>
-          <w:rFonts w:eastAsiaTheme="minorHAnsi" w:cstheme="majorHAnsi"/>
+          <w:rFonts w:asciiTheme="minorHAnsi" w:eastAsiaTheme="minorHAnsi" w:hAnsiTheme="minorHAnsi" w:cstheme="majorHAnsi"/>
           <w:b w:val="0"/>
           <w:bCs w:val="0"/>
           <w:color w:val="auto"/>
@@ -1843,9 +1843,8 @@
           <w:rFonts w:asciiTheme="majorHAnsi" w:hAnsiTheme="majorHAnsi" w:cstheme="majorHAnsi"/>
           <w:sz w:val="26"/>
           <w:szCs w:val="26"/>
-          <w:lang w:val="en-US"/>
-        </w:rPr>
-        <w:object w:dxaOrig="7201" w:dyaOrig="5393">
+        </w:rPr>
+        <w:object w:dxaOrig="7191" w:dyaOrig="5393">
           <v:shapetype id="_x0000_t75" coordsize="21600,21600" o:spt="75" o:preferrelative="t" path="m@4@5l@4@11@9@11@9@5xe" filled="f" stroked="f">
             <v:stroke joinstyle="miter"/>
             <v:formulas>
@@ -1865,20 +1864,11 @@
             <v:path o:extrusionok="f" gradientshapeok="t" o:connecttype="rect"/>
             <o:lock v:ext="edit" aspectratio="t"/>
           </v:shapetype>
-          <v:shape id="_x0000_i1025" type="#_x0000_t75" style="width:473pt;height:269.6pt" o:ole="">
+          <v:shape id="_x0000_i1025" type="#_x0000_t75" style="width:443.35pt;height:286.65pt" o:ole="">
             <v:imagedata r:id="rId8" o:title=""/>
           </v:shape>
-          <o:OLEObject Type="Embed" ProgID="PowerPoint.Slide.12" ShapeID="_x0000_i1025" DrawAspect="Content" ObjectID="_1347043212" r:id="rId9"/>
+          <o:OLEObject Type="Embed" ProgID="PowerPoint.Slide.12" ShapeID="_x0000_i1025" DrawAspect="Content" ObjectID="_1347087193" r:id="rId9"/>
         </w:object>
-      </w:r>
-      <w:r>
-        <w:rPr>
-          <w:rFonts w:asciiTheme="majorHAnsi" w:hAnsiTheme="majorHAnsi" w:cstheme="majorHAnsi"/>
-          <w:sz w:val="26"/>
-          <w:szCs w:val="26"/>
-          <w:lang w:val="en-US"/>
-        </w:rPr>
-        <w:t xml:space="preserve"> </w:t>
       </w:r>
     </w:p>
     <w:p>
@@ -1922,7 +1912,7 @@
           <w:szCs w:val="26"/>
           <w:lang w:val="en-US"/>
         </w:rPr>
-        <w:t>Digitals : Các thư viện số nơi lấy thông tin các bài báo.</w:t>
+        <w:t>Fetcher: Thu thập các thông tin chỉ mục của bài báo từ kết quả trả về của các thư viện số.</w:t>
       </w:r>
     </w:p>
     <w:p>
@@ -1946,7 +1936,7 @@
           <w:szCs w:val="26"/>
           <w:lang w:val="en-US"/>
         </w:rPr>
-        <w:t>Query: Xử lý các câu truy vấn xuống database.</w:t>
+        <w:t>Classificaiton: phân lớp bài báo khoa học theo chủ đề.</w:t>
       </w:r>
     </w:p>
     <w:p>
@@ -1960,17 +1950,17 @@
           <w:rFonts w:asciiTheme="majorHAnsi" w:hAnsiTheme="majorHAnsi" w:cstheme="majorHAnsi"/>
           <w:sz w:val="26"/>
           <w:szCs w:val="26"/>
-          <w:lang w:val="en-US"/>
-        </w:rPr>
-      </w:pPr>
-      <w:r>
-        <w:rPr>
-          <w:rFonts w:asciiTheme="majorHAnsi" w:hAnsiTheme="majorHAnsi" w:cstheme="majorHAnsi"/>
-          <w:sz w:val="26"/>
-          <w:szCs w:val="26"/>
-          <w:lang w:val="en-US"/>
-        </w:rPr>
-        <w:t>Classificaiton: phân lớp bài báo khoa học.</w:t>
+          <w:lang w:val="fr-FR"/>
+        </w:rPr>
+      </w:pPr>
+      <w:r>
+        <w:rPr>
+          <w:rFonts w:asciiTheme="majorHAnsi" w:hAnsiTheme="majorHAnsi" w:cstheme="majorHAnsi"/>
+          <w:sz w:val="26"/>
+          <w:szCs w:val="26"/>
+          <w:lang w:val="fr-FR"/>
+        </w:rPr>
+        <w:t>Database management: Quản lý cơ sở dữ liệu của hệ thống: thêm, xóa, sửa dữ liệu.</w:t>
       </w:r>
     </w:p>
     <w:p>
@@ -1994,8 +1984,20 @@
           <w:szCs w:val="26"/>
           <w:lang w:val="en-US"/>
         </w:rPr>
-        <w:t>Harvest: Lấy thông tin chỉ mục các bài báo từ kết quả trả của thư viện số.</w:t>
-      </w:r>
+        <w:t>Digitals : Các thư viện số nơi lấy thông tin các bài báo.</w:t>
+      </w:r>
+    </w:p>
+    <w:p>
+      <w:pPr>
+        <w:pStyle w:val="ListParagraph"/>
+        <w:ind w:left="2160"/>
+        <w:rPr>
+          <w:rFonts w:asciiTheme="majorHAnsi" w:hAnsiTheme="majorHAnsi" w:cstheme="majorHAnsi"/>
+          <w:sz w:val="26"/>
+          <w:szCs w:val="26"/>
+          <w:lang w:val="en-US"/>
+        </w:rPr>
+      </w:pPr>
     </w:p>
     <w:p>
       <w:pPr>
@@ -2188,6 +2190,30 @@
     </w:p>
     <w:p>
       <w:pPr>
+        <w:tabs>
+          <w:tab w:val="left" w:pos="3600"/>
+        </w:tabs>
+        <w:spacing w:line="240" w:lineRule="auto"/>
+        <w:rPr>
+          <w:rFonts w:asciiTheme="majorHAnsi" w:hAnsiTheme="majorHAnsi" w:cstheme="majorHAnsi"/>
+          <w:sz w:val="26"/>
+          <w:szCs w:val="26"/>
+          <w:lang w:val="en-US"/>
+        </w:rPr>
+      </w:pPr>
+      <w:r>
+        <w:rPr>
+          <w:rFonts w:asciiTheme="majorHAnsi" w:hAnsiTheme="majorHAnsi" w:cstheme="majorHAnsi"/>
+          <w:sz w:val="26"/>
+          <w:szCs w:val="26"/>
+          <w:lang w:val="en-US"/>
+        </w:rPr>
+        <w:tab/>
+        <w:t>.dbmanagement</w:t>
+      </w:r>
+    </w:p>
+    <w:p>
+      <w:pPr>
         <w:pStyle w:val="ListParagraph"/>
         <w:numPr>
           <w:ilvl w:val="0"/>
@@ -2209,6 +2235,7 @@
           <w:sz w:val="26"/>
           <w:szCs w:val="26"/>
         </w:rPr>
+        <w:lastRenderedPageBreak/>
         <w:t>Action :</w:t>
       </w:r>
     </w:p>
@@ -2328,6 +2355,7 @@
           <w:rFonts w:asciiTheme="majorHAnsi" w:hAnsiTheme="majorHAnsi" w:cstheme="majorHAnsi"/>
           <w:sz w:val="26"/>
           <w:szCs w:val="26"/>
+          <w:lang w:val="en-US"/>
         </w:rPr>
       </w:pPr>
       <w:r>
@@ -2346,6 +2374,30 @@
         </w:rPr>
         <w:tab/>
         <w:t>.classification</w:t>
+      </w:r>
+    </w:p>
+    <w:p>
+      <w:pPr>
+        <w:tabs>
+          <w:tab w:val="left" w:pos="3686"/>
+        </w:tabs>
+        <w:spacing w:line="240" w:lineRule="auto"/>
+        <w:rPr>
+          <w:rFonts w:asciiTheme="majorHAnsi" w:hAnsiTheme="majorHAnsi" w:cstheme="majorHAnsi"/>
+          <w:sz w:val="26"/>
+          <w:szCs w:val="26"/>
+          <w:lang w:val="en-US"/>
+        </w:rPr>
+      </w:pPr>
+      <w:r>
+        <w:rPr>
+          <w:rFonts w:asciiTheme="majorHAnsi" w:hAnsiTheme="majorHAnsi" w:cstheme="majorHAnsi"/>
+          <w:sz w:val="26"/>
+          <w:szCs w:val="26"/>
+          <w:lang w:val="en-US"/>
+        </w:rPr>
+        <w:tab/>
+        <w:t>.dbmanagement</w:t>
       </w:r>
     </w:p>
     <w:p>
@@ -2371,7 +2423,6 @@
           <w:sz w:val="26"/>
           <w:szCs w:val="26"/>
         </w:rPr>
-        <w:lastRenderedPageBreak/>
         <w:t>Core :</w:t>
       </w:r>
     </w:p>
@@ -2491,6 +2542,7 @@
           <w:rFonts w:asciiTheme="majorHAnsi" w:hAnsiTheme="majorHAnsi" w:cstheme="majorHAnsi"/>
           <w:sz w:val="26"/>
           <w:szCs w:val="26"/>
+          <w:lang w:val="en-US"/>
         </w:rPr>
       </w:pPr>
       <w:r>
@@ -2509,6 +2561,40 @@
         </w:rPr>
         <w:tab/>
         <w:t>.classification</w:t>
+      </w:r>
+    </w:p>
+    <w:p>
+      <w:pPr>
+        <w:tabs>
+          <w:tab w:val="left" w:pos="1440"/>
+          <w:tab w:val="left" w:pos="3686"/>
+        </w:tabs>
+        <w:spacing w:line="240" w:lineRule="auto"/>
+        <w:rPr>
+          <w:rFonts w:asciiTheme="majorHAnsi" w:hAnsiTheme="majorHAnsi" w:cstheme="majorHAnsi"/>
+          <w:sz w:val="26"/>
+          <w:szCs w:val="26"/>
+          <w:lang w:val="en-US"/>
+        </w:rPr>
+      </w:pPr>
+      <w:r>
+        <w:rPr>
+          <w:rFonts w:asciiTheme="majorHAnsi" w:hAnsiTheme="majorHAnsi" w:cstheme="majorHAnsi"/>
+          <w:sz w:val="26"/>
+          <w:szCs w:val="26"/>
+          <w:lang w:val="en-US"/>
+        </w:rPr>
+        <w:tab/>
+      </w:r>
+      <w:r>
+        <w:rPr>
+          <w:rFonts w:asciiTheme="majorHAnsi" w:hAnsiTheme="majorHAnsi" w:cstheme="majorHAnsi"/>
+          <w:sz w:val="26"/>
+          <w:szCs w:val="26"/>
+          <w:lang w:val="en-US"/>
+        </w:rPr>
+        <w:tab/>
+        <w:t>.dbmanagement</w:t>
       </w:r>
     </w:p>
     <w:p>
@@ -2653,6 +2739,7 @@
           <w:rFonts w:asciiTheme="majorHAnsi" w:hAnsiTheme="majorHAnsi" w:cstheme="majorHAnsi"/>
           <w:sz w:val="26"/>
           <w:szCs w:val="26"/>
+          <w:lang w:val="en-US"/>
         </w:rPr>
       </w:pPr>
       <w:r>
@@ -2671,6 +2758,40 @@
         </w:rPr>
         <w:tab/>
         <w:t>.classification</w:t>
+      </w:r>
+    </w:p>
+    <w:p>
+      <w:pPr>
+        <w:tabs>
+          <w:tab w:val="left" w:pos="1440"/>
+          <w:tab w:val="left" w:pos="3686"/>
+        </w:tabs>
+        <w:spacing w:line="240" w:lineRule="auto"/>
+        <w:rPr>
+          <w:rFonts w:asciiTheme="majorHAnsi" w:hAnsiTheme="majorHAnsi" w:cstheme="majorHAnsi"/>
+          <w:sz w:val="26"/>
+          <w:szCs w:val="26"/>
+          <w:lang w:val="en-US"/>
+        </w:rPr>
+      </w:pPr>
+      <w:r>
+        <w:rPr>
+          <w:rFonts w:asciiTheme="majorHAnsi" w:hAnsiTheme="majorHAnsi" w:cstheme="majorHAnsi"/>
+          <w:sz w:val="26"/>
+          <w:szCs w:val="26"/>
+          <w:lang w:val="en-US"/>
+        </w:rPr>
+        <w:tab/>
+      </w:r>
+      <w:r>
+        <w:rPr>
+          <w:rFonts w:asciiTheme="majorHAnsi" w:hAnsiTheme="majorHAnsi" w:cstheme="majorHAnsi"/>
+          <w:sz w:val="26"/>
+          <w:szCs w:val="26"/>
+          <w:lang w:val="en-US"/>
+        </w:rPr>
+        <w:tab/>
+        <w:t>.dbmanagement</w:t>
       </w:r>
     </w:p>
     <w:p>
@@ -3056,6 +3177,7 @@
           <w:rFonts w:asciiTheme="majorHAnsi" w:hAnsiTheme="majorHAnsi" w:cstheme="majorHAnsi"/>
           <w:sz w:val="26"/>
           <w:szCs w:val="26"/>
+          <w:lang w:val="en-US"/>
         </w:rPr>
       </w:pPr>
       <w:r>
@@ -3075,6 +3197,21 @@
         <w:tab/>
         <w:t>…</w:t>
       </w:r>
+    </w:p>
+    <w:p>
+      <w:pPr>
+        <w:tabs>
+          <w:tab w:val="left" w:pos="1440"/>
+          <w:tab w:val="left" w:pos="3969"/>
+        </w:tabs>
+        <w:spacing w:line="240" w:lineRule="auto"/>
+        <w:rPr>
+          <w:rFonts w:asciiTheme="majorHAnsi" w:hAnsiTheme="majorHAnsi" w:cstheme="majorHAnsi"/>
+          <w:sz w:val="26"/>
+          <w:szCs w:val="26"/>
+          <w:lang w:val="en-US"/>
+        </w:rPr>
+      </w:pPr>
     </w:p>
     <w:p>
       <w:pPr>
@@ -3099,6 +3236,7 @@
           <w:sz w:val="26"/>
           <w:szCs w:val="26"/>
         </w:rPr>
+        <w:lastRenderedPageBreak/>
         <w:t>Properties :</w:t>
       </w:r>
     </w:p>
@@ -3168,24 +3306,75 @@
           <w:rFonts w:asciiTheme="majorHAnsi" w:hAnsiTheme="majorHAnsi" w:cstheme="majorHAnsi"/>
           <w:sz w:val="26"/>
           <w:szCs w:val="26"/>
-        </w:rPr>
-      </w:pPr>
-      <w:r>
-        <w:rPr>
-          <w:rFonts w:asciiTheme="majorHAnsi" w:hAnsiTheme="majorHAnsi" w:cstheme="majorHAnsi"/>
-          <w:sz w:val="26"/>
-          <w:szCs w:val="26"/>
-        </w:rPr>
-        <w:tab/>
-      </w:r>
-      <w:r>
-        <w:rPr>
-          <w:rFonts w:asciiTheme="majorHAnsi" w:hAnsiTheme="majorHAnsi" w:cstheme="majorHAnsi"/>
-          <w:sz w:val="26"/>
-          <w:szCs w:val="26"/>
-        </w:rPr>
-        <w:tab/>
-        <w:t>.file</w:t>
+          <w:lang w:val="en-US"/>
+        </w:rPr>
+      </w:pPr>
+      <w:r>
+        <w:rPr>
+          <w:rFonts w:asciiTheme="majorHAnsi" w:hAnsiTheme="majorHAnsi" w:cstheme="majorHAnsi"/>
+          <w:sz w:val="26"/>
+          <w:szCs w:val="26"/>
+        </w:rPr>
+        <w:tab/>
+      </w:r>
+      <w:r>
+        <w:rPr>
+          <w:rFonts w:asciiTheme="majorHAnsi" w:hAnsiTheme="majorHAnsi" w:cstheme="majorHAnsi"/>
+          <w:sz w:val="26"/>
+          <w:szCs w:val="26"/>
+        </w:rPr>
+        <w:tab/>
+        <w:t>.</w:t>
+      </w:r>
+      <w:r>
+        <w:rPr>
+          <w:rFonts w:asciiTheme="majorHAnsi" w:hAnsiTheme="majorHAnsi" w:cstheme="majorHAnsi"/>
+          <w:sz w:val="26"/>
+          <w:szCs w:val="26"/>
+          <w:lang w:val="en-US"/>
+        </w:rPr>
+        <w:t>properties</w:t>
+      </w:r>
+    </w:p>
+    <w:p>
+      <w:pPr>
+        <w:tabs>
+          <w:tab w:val="left" w:pos="1440"/>
+          <w:tab w:val="left" w:pos="3686"/>
+        </w:tabs>
+        <w:spacing w:line="240" w:lineRule="auto"/>
+        <w:rPr>
+          <w:rFonts w:asciiTheme="majorHAnsi" w:hAnsiTheme="majorHAnsi" w:cstheme="majorHAnsi"/>
+          <w:sz w:val="26"/>
+          <w:szCs w:val="26"/>
+        </w:rPr>
+      </w:pPr>
+      <w:r>
+        <w:rPr>
+          <w:rFonts w:asciiTheme="majorHAnsi" w:hAnsiTheme="majorHAnsi" w:cstheme="majorHAnsi"/>
+          <w:sz w:val="26"/>
+          <w:szCs w:val="26"/>
+          <w:lang w:val="en-US"/>
+        </w:rPr>
+        <w:tab/>
+      </w:r>
+      <w:r>
+        <w:rPr>
+          <w:rFonts w:asciiTheme="majorHAnsi" w:hAnsiTheme="majorHAnsi" w:cstheme="majorHAnsi"/>
+          <w:sz w:val="26"/>
+          <w:szCs w:val="26"/>
+          <w:lang w:val="en-US"/>
+        </w:rPr>
+        <w:tab/>
+        <w:t>.</w:t>
+      </w:r>
+      <w:r>
+        <w:rPr>
+          <w:rFonts w:asciiTheme="majorHAnsi" w:hAnsiTheme="majorHAnsi" w:cstheme="majorHAnsi"/>
+          <w:sz w:val="26"/>
+          <w:szCs w:val="26"/>
+        </w:rPr>
+        <w:t>file</w:t>
       </w:r>
     </w:p>
     <w:p>
@@ -3406,14 +3595,24 @@
       </w:r>
       <w:hyperlink r:id="rId4" w:history="1">
         <w:r>
+          <w:rPr>
+            <w:rStyle w:val="Hyperlink"/>
+          </w:rPr>
           <w:t>http://www.sciencedirect.com</w:t>
         </w:r>
+        <w:r>
+          <w:rPr>
+            <w:rStyle w:val="Hyperlink"/>
+            <w:lang w:val="en-US"/>
+          </w:rPr>
+          <w:t>/</w:t>
+        </w:r>
       </w:hyperlink>
       <w:r>
         <w:rPr>
           <w:lang w:val="en-US"/>
         </w:rPr>
-        <w:t>/</w:t>
+        <w:t xml:space="preserve"> </w:t>
       </w:r>
     </w:p>
   </w:footnote>

</xml_diff>

<commit_message>
commit go home to work
</commit_message>
<xml_diff>
--- a/Report/Architecture Data Bibliography Science Articles/Architecture Data Bibliography Science Articles.docx
+++ b/Report/Architecture Data Bibliography Science Articles/Architecture Data Bibliography Science Articles.docx
@@ -73,7 +73,7 @@
     <w:sdt>
       <w:sdtPr>
         <w:rPr>
-          <w:rFonts w:asciiTheme="minorHAnsi" w:eastAsiaTheme="minorHAnsi" w:hAnsiTheme="minorHAnsi" w:cstheme="majorHAnsi"/>
+          <w:rFonts w:ascii="Times New Roman" w:eastAsiaTheme="minorHAnsi" w:hAnsi="Times New Roman" w:cs="Times New Roman"/>
           <w:b w:val="0"/>
           <w:bCs w:val="0"/>
           <w:color w:val="auto"/>
@@ -93,7 +93,7 @@
             <w:pStyle w:val="TOCHeading"/>
             <w:spacing w:line="360" w:lineRule="auto"/>
             <w:rPr>
-              <w:rFonts w:cstheme="majorHAnsi"/>
+              <w:rFonts w:ascii="Times New Roman" w:hAnsi="Times New Roman" w:cs="Times New Roman"/>
               <w:sz w:val="26"/>
               <w:szCs w:val="26"/>
               <w:lang w:val="fr-FR"/>
@@ -101,7 +101,7 @@
           </w:pPr>
           <w:r>
             <w:rPr>
-              <w:rFonts w:cstheme="majorHAnsi"/>
+              <w:rFonts w:ascii="Times New Roman" w:hAnsi="Times New Roman" w:cs="Times New Roman"/>
               <w:sz w:val="26"/>
               <w:szCs w:val="26"/>
               <w:lang w:val="fr-FR"/>
@@ -117,14 +117,14 @@
               <w:tab w:val="right" w:leader="dot" w:pos="9016"/>
             </w:tabs>
             <w:rPr>
-              <w:rFonts w:eastAsiaTheme="minorEastAsia"/>
+              <w:rFonts w:ascii="Times New Roman" w:eastAsiaTheme="minorEastAsia" w:hAnsi="Times New Roman" w:cs="Times New Roman"/>
               <w:noProof/>
               <w:lang w:val="en-US"/>
             </w:rPr>
           </w:pPr>
           <w:r>
             <w:rPr>
-              <w:rFonts w:asciiTheme="majorHAnsi" w:hAnsiTheme="majorHAnsi" w:cstheme="majorHAnsi"/>
+              <w:rFonts w:ascii="Times New Roman" w:hAnsi="Times New Roman" w:cs="Times New Roman"/>
               <w:sz w:val="26"/>
               <w:szCs w:val="26"/>
             </w:rPr>
@@ -132,7 +132,7 @@
           </w:r>
           <w:r>
             <w:rPr>
-              <w:rFonts w:asciiTheme="majorHAnsi" w:hAnsiTheme="majorHAnsi" w:cstheme="majorHAnsi"/>
+              <w:rFonts w:ascii="Times New Roman" w:hAnsi="Times New Roman" w:cs="Times New Roman"/>
               <w:sz w:val="26"/>
               <w:szCs w:val="26"/>
             </w:rPr>
@@ -140,7 +140,7 @@
           </w:r>
           <w:r>
             <w:rPr>
-              <w:rFonts w:asciiTheme="majorHAnsi" w:hAnsiTheme="majorHAnsi" w:cstheme="majorHAnsi"/>
+              <w:rFonts w:ascii="Times New Roman" w:hAnsi="Times New Roman" w:cs="Times New Roman"/>
               <w:sz w:val="26"/>
               <w:szCs w:val="26"/>
             </w:rPr>
@@ -150,7 +150,7 @@
             <w:r>
               <w:rPr>
                 <w:rStyle w:val="Hyperlink"/>
-                <w:rFonts w:cstheme="majorHAnsi"/>
+                <w:rFonts w:ascii="Times New Roman" w:hAnsi="Times New Roman" w:cs="Times New Roman"/>
                 <w:noProof/>
                 <w:lang w:val="en-US"/>
               </w:rPr>
@@ -158,7 +158,7 @@
             </w:r>
             <w:r>
               <w:rPr>
-                <w:rFonts w:eastAsiaTheme="minorEastAsia"/>
+                <w:rFonts w:ascii="Times New Roman" w:eastAsiaTheme="minorEastAsia" w:hAnsi="Times New Roman" w:cs="Times New Roman"/>
                 <w:noProof/>
                 <w:lang w:val="en-US"/>
               </w:rPr>
@@ -167,7 +167,7 @@
             <w:r>
               <w:rPr>
                 <w:rStyle w:val="Hyperlink"/>
-                <w:rFonts w:cstheme="majorHAnsi"/>
+                <w:rFonts w:ascii="Times New Roman" w:hAnsi="Times New Roman" w:cs="Times New Roman"/>
                 <w:noProof/>
                 <w:lang w:val="en-US"/>
               </w:rPr>
@@ -175,6 +175,7 @@
             </w:r>
             <w:r>
               <w:rPr>
+                <w:rFonts w:ascii="Times New Roman" w:hAnsi="Times New Roman" w:cs="Times New Roman"/>
                 <w:noProof/>
                 <w:webHidden/>
               </w:rPr>
@@ -182,6 +183,7 @@
             </w:r>
             <w:r>
               <w:rPr>
+                <w:rFonts w:ascii="Times New Roman" w:hAnsi="Times New Roman" w:cs="Times New Roman"/>
                 <w:noProof/>
                 <w:webHidden/>
               </w:rPr>
@@ -189,6 +191,7 @@
             </w:r>
             <w:r>
               <w:rPr>
+                <w:rFonts w:ascii="Times New Roman" w:hAnsi="Times New Roman" w:cs="Times New Roman"/>
                 <w:noProof/>
                 <w:webHidden/>
               </w:rPr>
@@ -196,12 +199,14 @@
             </w:r>
             <w:r>
               <w:rPr>
-                <w:noProof/>
-                <w:webHidden/>
-              </w:rPr>
-            </w:r>
-            <w:r>
-              <w:rPr>
+                <w:rFonts w:ascii="Times New Roman" w:hAnsi="Times New Roman" w:cs="Times New Roman"/>
+                <w:noProof/>
+                <w:webHidden/>
+              </w:rPr>
+            </w:r>
+            <w:r>
+              <w:rPr>
+                <w:rFonts w:ascii="Times New Roman" w:hAnsi="Times New Roman" w:cs="Times New Roman"/>
                 <w:noProof/>
                 <w:webHidden/>
               </w:rPr>
@@ -209,6 +214,7 @@
             </w:r>
             <w:r>
               <w:rPr>
+                <w:rFonts w:ascii="Times New Roman" w:hAnsi="Times New Roman" w:cs="Times New Roman"/>
                 <w:noProof/>
                 <w:webHidden/>
               </w:rPr>
@@ -216,6 +222,7 @@
             </w:r>
             <w:r>
               <w:rPr>
+                <w:rFonts w:ascii="Times New Roman" w:hAnsi="Times New Roman" w:cs="Times New Roman"/>
                 <w:noProof/>
                 <w:webHidden/>
               </w:rPr>
@@ -231,7 +238,7 @@
               <w:tab w:val="right" w:leader="dot" w:pos="9016"/>
             </w:tabs>
             <w:rPr>
-              <w:rFonts w:eastAsiaTheme="minorEastAsia"/>
+              <w:rFonts w:ascii="Times New Roman" w:eastAsiaTheme="minorEastAsia" w:hAnsi="Times New Roman" w:cs="Times New Roman"/>
               <w:noProof/>
               <w:lang w:val="en-US"/>
             </w:rPr>
@@ -240,7 +247,7 @@
             <w:r>
               <w:rPr>
                 <w:rStyle w:val="Hyperlink"/>
-                <w:rFonts w:cstheme="majorHAnsi"/>
+                <w:rFonts w:ascii="Times New Roman" w:hAnsi="Times New Roman" w:cs="Times New Roman"/>
                 <w:noProof/>
                 <w:lang w:val="en-US"/>
               </w:rPr>
@@ -248,7 +255,7 @@
             </w:r>
             <w:r>
               <w:rPr>
-                <w:rFonts w:eastAsiaTheme="minorEastAsia"/>
+                <w:rFonts w:ascii="Times New Roman" w:eastAsiaTheme="minorEastAsia" w:hAnsi="Times New Roman" w:cs="Times New Roman"/>
                 <w:noProof/>
                 <w:lang w:val="en-US"/>
               </w:rPr>
@@ -257,7 +264,7 @@
             <w:r>
               <w:rPr>
                 <w:rStyle w:val="Hyperlink"/>
-                <w:rFonts w:cstheme="majorHAnsi"/>
+                <w:rFonts w:ascii="Times New Roman" w:hAnsi="Times New Roman" w:cs="Times New Roman"/>
                 <w:noProof/>
                 <w:lang w:val="en-US"/>
               </w:rPr>
@@ -265,6 +272,7 @@
             </w:r>
             <w:r>
               <w:rPr>
+                <w:rFonts w:ascii="Times New Roman" w:hAnsi="Times New Roman" w:cs="Times New Roman"/>
                 <w:noProof/>
                 <w:webHidden/>
               </w:rPr>
@@ -272,6 +280,7 @@
             </w:r>
             <w:r>
               <w:rPr>
+                <w:rFonts w:ascii="Times New Roman" w:hAnsi="Times New Roman" w:cs="Times New Roman"/>
                 <w:noProof/>
                 <w:webHidden/>
               </w:rPr>
@@ -279,6 +288,7 @@
             </w:r>
             <w:r>
               <w:rPr>
+                <w:rFonts w:ascii="Times New Roman" w:hAnsi="Times New Roman" w:cs="Times New Roman"/>
                 <w:noProof/>
                 <w:webHidden/>
               </w:rPr>
@@ -286,12 +296,14 @@
             </w:r>
             <w:r>
               <w:rPr>
-                <w:noProof/>
-                <w:webHidden/>
-              </w:rPr>
-            </w:r>
-            <w:r>
-              <w:rPr>
+                <w:rFonts w:ascii="Times New Roman" w:hAnsi="Times New Roman" w:cs="Times New Roman"/>
+                <w:noProof/>
+                <w:webHidden/>
+              </w:rPr>
+            </w:r>
+            <w:r>
+              <w:rPr>
+                <w:rFonts w:ascii="Times New Roman" w:hAnsi="Times New Roman" w:cs="Times New Roman"/>
                 <w:noProof/>
                 <w:webHidden/>
               </w:rPr>
@@ -299,6 +311,7 @@
             </w:r>
             <w:r>
               <w:rPr>
+                <w:rFonts w:ascii="Times New Roman" w:hAnsi="Times New Roman" w:cs="Times New Roman"/>
                 <w:noProof/>
                 <w:webHidden/>
               </w:rPr>
@@ -306,6 +319,7 @@
             </w:r>
             <w:r>
               <w:rPr>
+                <w:rFonts w:ascii="Times New Roman" w:hAnsi="Times New Roman" w:cs="Times New Roman"/>
                 <w:noProof/>
                 <w:webHidden/>
               </w:rPr>
@@ -321,7 +335,7 @@
               <w:tab w:val="right" w:leader="dot" w:pos="9016"/>
             </w:tabs>
             <w:rPr>
-              <w:rFonts w:eastAsiaTheme="minorEastAsia"/>
+              <w:rFonts w:ascii="Times New Roman" w:eastAsiaTheme="minorEastAsia" w:hAnsi="Times New Roman" w:cs="Times New Roman"/>
               <w:noProof/>
               <w:lang w:val="en-US"/>
             </w:rPr>
@@ -330,7 +344,7 @@
             <w:r>
               <w:rPr>
                 <w:rStyle w:val="Hyperlink"/>
-                <w:rFonts w:cstheme="majorHAnsi"/>
+                <w:rFonts w:ascii="Times New Roman" w:hAnsi="Times New Roman" w:cs="Times New Roman"/>
                 <w:noProof/>
                 <w:lang w:val="en-US"/>
               </w:rPr>
@@ -338,7 +352,7 @@
             </w:r>
             <w:r>
               <w:rPr>
-                <w:rFonts w:eastAsiaTheme="minorEastAsia"/>
+                <w:rFonts w:ascii="Times New Roman" w:eastAsiaTheme="minorEastAsia" w:hAnsi="Times New Roman" w:cs="Times New Roman"/>
                 <w:noProof/>
                 <w:lang w:val="en-US"/>
               </w:rPr>
@@ -347,13 +361,14 @@
             <w:r>
               <w:rPr>
                 <w:rStyle w:val="Hyperlink"/>
-                <w:rFonts w:cstheme="majorHAnsi"/>
+                <w:rFonts w:ascii="Times New Roman" w:hAnsi="Times New Roman" w:cs="Times New Roman"/>
                 <w:noProof/>
               </w:rPr>
               <w:t>Import dữ liệu từ cơ sở dữ liệu DBLP</w:t>
             </w:r>
             <w:r>
               <w:rPr>
+                <w:rFonts w:ascii="Times New Roman" w:hAnsi="Times New Roman" w:cs="Times New Roman"/>
                 <w:noProof/>
                 <w:webHidden/>
               </w:rPr>
@@ -361,6 +376,7 @@
             </w:r>
             <w:r>
               <w:rPr>
+                <w:rFonts w:ascii="Times New Roman" w:hAnsi="Times New Roman" w:cs="Times New Roman"/>
                 <w:noProof/>
                 <w:webHidden/>
               </w:rPr>
@@ -368,6 +384,7 @@
             </w:r>
             <w:r>
               <w:rPr>
+                <w:rFonts w:ascii="Times New Roman" w:hAnsi="Times New Roman" w:cs="Times New Roman"/>
                 <w:noProof/>
                 <w:webHidden/>
               </w:rPr>
@@ -375,12 +392,14 @@
             </w:r>
             <w:r>
               <w:rPr>
-                <w:noProof/>
-                <w:webHidden/>
-              </w:rPr>
-            </w:r>
-            <w:r>
-              <w:rPr>
+                <w:rFonts w:ascii="Times New Roman" w:hAnsi="Times New Roman" w:cs="Times New Roman"/>
+                <w:noProof/>
+                <w:webHidden/>
+              </w:rPr>
+            </w:r>
+            <w:r>
+              <w:rPr>
+                <w:rFonts w:ascii="Times New Roman" w:hAnsi="Times New Roman" w:cs="Times New Roman"/>
                 <w:noProof/>
                 <w:webHidden/>
               </w:rPr>
@@ -388,6 +407,7 @@
             </w:r>
             <w:r>
               <w:rPr>
+                <w:rFonts w:ascii="Times New Roman" w:hAnsi="Times New Roman" w:cs="Times New Roman"/>
                 <w:noProof/>
                 <w:webHidden/>
               </w:rPr>
@@ -395,6 +415,7 @@
             </w:r>
             <w:r>
               <w:rPr>
+                <w:rFonts w:ascii="Times New Roman" w:hAnsi="Times New Roman" w:cs="Times New Roman"/>
                 <w:noProof/>
                 <w:webHidden/>
               </w:rPr>
@@ -410,7 +431,7 @@
               <w:tab w:val="right" w:leader="dot" w:pos="9016"/>
             </w:tabs>
             <w:rPr>
-              <w:rFonts w:eastAsiaTheme="minorEastAsia"/>
+              <w:rFonts w:ascii="Times New Roman" w:eastAsiaTheme="minorEastAsia" w:hAnsi="Times New Roman" w:cs="Times New Roman"/>
               <w:noProof/>
               <w:lang w:val="en-US"/>
             </w:rPr>
@@ -419,7 +440,7 @@
             <w:r>
               <w:rPr>
                 <w:rStyle w:val="Hyperlink"/>
-                <w:rFonts w:cstheme="majorHAnsi"/>
+                <w:rFonts w:ascii="Times New Roman" w:hAnsi="Times New Roman" w:cs="Times New Roman"/>
                 <w:noProof/>
                 <w:lang w:val="en-US"/>
               </w:rPr>
@@ -427,7 +448,7 @@
             </w:r>
             <w:r>
               <w:rPr>
-                <w:rFonts w:eastAsiaTheme="minorEastAsia"/>
+                <w:rFonts w:ascii="Times New Roman" w:eastAsiaTheme="minorEastAsia" w:hAnsi="Times New Roman" w:cs="Times New Roman"/>
                 <w:noProof/>
                 <w:lang w:val="en-US"/>
               </w:rPr>
@@ -436,7 +457,7 @@
             <w:r>
               <w:rPr>
                 <w:rStyle w:val="Hyperlink"/>
-                <w:rFonts w:cstheme="majorHAnsi"/>
+                <w:rFonts w:ascii="Times New Roman" w:hAnsi="Times New Roman" w:cs="Times New Roman"/>
                 <w:noProof/>
               </w:rPr>
               <w:t>Rút trích thông tin chỉ mục của các bài báo</w:t>
@@ -444,7 +465,7 @@
             <w:r>
               <w:rPr>
                 <w:rStyle w:val="Hyperlink"/>
-                <w:rFonts w:cstheme="majorHAnsi"/>
+                <w:rFonts w:ascii="Times New Roman" w:hAnsi="Times New Roman" w:cs="Times New Roman"/>
                 <w:noProof/>
                 <w:lang w:val="en-US"/>
               </w:rPr>
@@ -452,6 +473,7 @@
             </w:r>
             <w:r>
               <w:rPr>
+                <w:rFonts w:ascii="Times New Roman" w:hAnsi="Times New Roman" w:cs="Times New Roman"/>
                 <w:noProof/>
                 <w:webHidden/>
               </w:rPr>
@@ -459,6 +481,7 @@
             </w:r>
             <w:r>
               <w:rPr>
+                <w:rFonts w:ascii="Times New Roman" w:hAnsi="Times New Roman" w:cs="Times New Roman"/>
                 <w:noProof/>
                 <w:webHidden/>
               </w:rPr>
@@ -466,6 +489,7 @@
             </w:r>
             <w:r>
               <w:rPr>
+                <w:rFonts w:ascii="Times New Roman" w:hAnsi="Times New Roman" w:cs="Times New Roman"/>
                 <w:noProof/>
                 <w:webHidden/>
               </w:rPr>
@@ -473,12 +497,14 @@
             </w:r>
             <w:r>
               <w:rPr>
-                <w:noProof/>
-                <w:webHidden/>
-              </w:rPr>
-            </w:r>
-            <w:r>
-              <w:rPr>
+                <w:rFonts w:ascii="Times New Roman" w:hAnsi="Times New Roman" w:cs="Times New Roman"/>
+                <w:noProof/>
+                <w:webHidden/>
+              </w:rPr>
+            </w:r>
+            <w:r>
+              <w:rPr>
+                <w:rFonts w:ascii="Times New Roman" w:hAnsi="Times New Roman" w:cs="Times New Roman"/>
                 <w:noProof/>
                 <w:webHidden/>
               </w:rPr>
@@ -486,6 +512,7 @@
             </w:r>
             <w:r>
               <w:rPr>
+                <w:rFonts w:ascii="Times New Roman" w:hAnsi="Times New Roman" w:cs="Times New Roman"/>
                 <w:noProof/>
                 <w:webHidden/>
               </w:rPr>
@@ -493,6 +520,7 @@
             </w:r>
             <w:r>
               <w:rPr>
+                <w:rFonts w:ascii="Times New Roman" w:hAnsi="Times New Roman" w:cs="Times New Roman"/>
                 <w:noProof/>
                 <w:webHidden/>
               </w:rPr>
@@ -508,7 +536,7 @@
               <w:tab w:val="right" w:leader="dot" w:pos="9016"/>
             </w:tabs>
             <w:rPr>
-              <w:rFonts w:eastAsiaTheme="minorEastAsia"/>
+              <w:rFonts w:ascii="Times New Roman" w:eastAsiaTheme="minorEastAsia" w:hAnsi="Times New Roman" w:cs="Times New Roman"/>
               <w:noProof/>
               <w:lang w:val="en-US"/>
             </w:rPr>
@@ -517,7 +545,7 @@
             <w:r>
               <w:rPr>
                 <w:rStyle w:val="Hyperlink"/>
-                <w:rFonts w:cstheme="majorHAnsi"/>
+                <w:rFonts w:ascii="Times New Roman" w:hAnsi="Times New Roman" w:cs="Times New Roman"/>
                 <w:noProof/>
                 <w:lang w:val="en-US"/>
               </w:rPr>
@@ -525,7 +553,7 @@
             </w:r>
             <w:r>
               <w:rPr>
-                <w:rFonts w:eastAsiaTheme="minorEastAsia"/>
+                <w:rFonts w:ascii="Times New Roman" w:eastAsiaTheme="minorEastAsia" w:hAnsi="Times New Roman" w:cs="Times New Roman"/>
                 <w:noProof/>
                 <w:lang w:val="en-US"/>
               </w:rPr>
@@ -534,13 +562,14 @@
             <w:r>
               <w:rPr>
                 <w:rStyle w:val="Hyperlink"/>
-                <w:rFonts w:cstheme="majorHAnsi"/>
+                <w:rFonts w:ascii="Times New Roman" w:hAnsi="Times New Roman" w:cs="Times New Roman"/>
                 <w:noProof/>
               </w:rPr>
               <w:t>Phân loại các bài báo theo chủ đề</w:t>
             </w:r>
             <w:r>
               <w:rPr>
+                <w:rFonts w:ascii="Times New Roman" w:hAnsi="Times New Roman" w:cs="Times New Roman"/>
                 <w:noProof/>
                 <w:webHidden/>
               </w:rPr>
@@ -548,6 +577,7 @@
             </w:r>
             <w:r>
               <w:rPr>
+                <w:rFonts w:ascii="Times New Roman" w:hAnsi="Times New Roman" w:cs="Times New Roman"/>
                 <w:noProof/>
                 <w:webHidden/>
               </w:rPr>
@@ -555,6 +585,7 @@
             </w:r>
             <w:r>
               <w:rPr>
+                <w:rFonts w:ascii="Times New Roman" w:hAnsi="Times New Roman" w:cs="Times New Roman"/>
                 <w:noProof/>
                 <w:webHidden/>
               </w:rPr>
@@ -562,12 +593,14 @@
             </w:r>
             <w:r>
               <w:rPr>
-                <w:noProof/>
-                <w:webHidden/>
-              </w:rPr>
-            </w:r>
-            <w:r>
-              <w:rPr>
+                <w:rFonts w:ascii="Times New Roman" w:hAnsi="Times New Roman" w:cs="Times New Roman"/>
+                <w:noProof/>
+                <w:webHidden/>
+              </w:rPr>
+            </w:r>
+            <w:r>
+              <w:rPr>
+                <w:rFonts w:ascii="Times New Roman" w:hAnsi="Times New Roman" w:cs="Times New Roman"/>
                 <w:noProof/>
                 <w:webHidden/>
               </w:rPr>
@@ -575,6 +608,7 @@
             </w:r>
             <w:r>
               <w:rPr>
+                <w:rFonts w:ascii="Times New Roman" w:hAnsi="Times New Roman" w:cs="Times New Roman"/>
                 <w:noProof/>
                 <w:webHidden/>
               </w:rPr>
@@ -582,6 +616,7 @@
             </w:r>
             <w:r>
               <w:rPr>
+                <w:rFonts w:ascii="Times New Roman" w:hAnsi="Times New Roman" w:cs="Times New Roman"/>
                 <w:noProof/>
                 <w:webHidden/>
               </w:rPr>
@@ -597,7 +632,7 @@
               <w:tab w:val="right" w:leader="dot" w:pos="9016"/>
             </w:tabs>
             <w:rPr>
-              <w:rFonts w:eastAsiaTheme="minorEastAsia"/>
+              <w:rFonts w:ascii="Times New Roman" w:eastAsiaTheme="minorEastAsia" w:hAnsi="Times New Roman" w:cs="Times New Roman"/>
               <w:noProof/>
               <w:lang w:val="en-US"/>
             </w:rPr>
@@ -606,7 +641,7 @@
             <w:r>
               <w:rPr>
                 <w:rStyle w:val="Hyperlink"/>
-                <w:rFonts w:cstheme="majorHAnsi"/>
+                <w:rFonts w:ascii="Times New Roman" w:hAnsi="Times New Roman" w:cs="Times New Roman"/>
                 <w:noProof/>
                 <w:lang w:val="en-US"/>
               </w:rPr>
@@ -614,7 +649,7 @@
             </w:r>
             <w:r>
               <w:rPr>
-                <w:rFonts w:eastAsiaTheme="minorEastAsia"/>
+                <w:rFonts w:ascii="Times New Roman" w:eastAsiaTheme="minorEastAsia" w:hAnsi="Times New Roman" w:cs="Times New Roman"/>
                 <w:noProof/>
                 <w:lang w:val="en-US"/>
               </w:rPr>
@@ -623,7 +658,7 @@
             <w:r>
               <w:rPr>
                 <w:rStyle w:val="Hyperlink"/>
-                <w:rFonts w:cstheme="majorHAnsi"/>
+                <w:rFonts w:ascii="Times New Roman" w:hAnsi="Times New Roman" w:cs="Times New Roman"/>
                 <w:noProof/>
                 <w:lang w:val="en-US"/>
               </w:rPr>
@@ -631,6 +666,7 @@
             </w:r>
             <w:r>
               <w:rPr>
+                <w:rFonts w:ascii="Times New Roman" w:hAnsi="Times New Roman" w:cs="Times New Roman"/>
                 <w:noProof/>
                 <w:webHidden/>
               </w:rPr>
@@ -638,6 +674,7 @@
             </w:r>
             <w:r>
               <w:rPr>
+                <w:rFonts w:ascii="Times New Roman" w:hAnsi="Times New Roman" w:cs="Times New Roman"/>
                 <w:noProof/>
                 <w:webHidden/>
               </w:rPr>
@@ -645,6 +682,7 @@
             </w:r>
             <w:r>
               <w:rPr>
+                <w:rFonts w:ascii="Times New Roman" w:hAnsi="Times New Roman" w:cs="Times New Roman"/>
                 <w:noProof/>
                 <w:webHidden/>
               </w:rPr>
@@ -652,12 +690,14 @@
             </w:r>
             <w:r>
               <w:rPr>
-                <w:noProof/>
-                <w:webHidden/>
-              </w:rPr>
-            </w:r>
-            <w:r>
-              <w:rPr>
+                <w:rFonts w:ascii="Times New Roman" w:hAnsi="Times New Roman" w:cs="Times New Roman"/>
+                <w:noProof/>
+                <w:webHidden/>
+              </w:rPr>
+            </w:r>
+            <w:r>
+              <w:rPr>
+                <w:rFonts w:ascii="Times New Roman" w:hAnsi="Times New Roman" w:cs="Times New Roman"/>
                 <w:noProof/>
                 <w:webHidden/>
               </w:rPr>
@@ -665,6 +705,7 @@
             </w:r>
             <w:r>
               <w:rPr>
+                <w:rFonts w:ascii="Times New Roman" w:hAnsi="Times New Roman" w:cs="Times New Roman"/>
                 <w:noProof/>
                 <w:webHidden/>
               </w:rPr>
@@ -672,6 +713,7 @@
             </w:r>
             <w:r>
               <w:rPr>
+                <w:rFonts w:ascii="Times New Roman" w:hAnsi="Times New Roman" w:cs="Times New Roman"/>
                 <w:noProof/>
                 <w:webHidden/>
               </w:rPr>
@@ -687,7 +729,7 @@
               <w:tab w:val="right" w:leader="dot" w:pos="9016"/>
             </w:tabs>
             <w:rPr>
-              <w:rFonts w:eastAsiaTheme="minorEastAsia"/>
+              <w:rFonts w:ascii="Times New Roman" w:eastAsiaTheme="minorEastAsia" w:hAnsi="Times New Roman" w:cs="Times New Roman"/>
               <w:noProof/>
               <w:lang w:val="en-US"/>
             </w:rPr>
@@ -696,6 +738,7 @@
             <w:r>
               <w:rPr>
                 <w:rStyle w:val="Hyperlink"/>
+                <w:rFonts w:ascii="Times New Roman" w:hAnsi="Times New Roman" w:cs="Times New Roman"/>
                 <w:noProof/>
                 <w:lang w:val="en-US"/>
               </w:rPr>
@@ -703,7 +746,7 @@
             </w:r>
             <w:r>
               <w:rPr>
-                <w:rFonts w:eastAsiaTheme="minorEastAsia"/>
+                <w:rFonts w:ascii="Times New Roman" w:eastAsiaTheme="minorEastAsia" w:hAnsi="Times New Roman" w:cs="Times New Roman"/>
                 <w:noProof/>
                 <w:lang w:val="en-US"/>
               </w:rPr>
@@ -712,6 +755,7 @@
             <w:r>
               <w:rPr>
                 <w:rStyle w:val="Hyperlink"/>
+                <w:rFonts w:ascii="Times New Roman" w:hAnsi="Times New Roman" w:cs="Times New Roman"/>
                 <w:noProof/>
                 <w:lang w:val="en-US"/>
               </w:rPr>
@@ -719,6 +763,7 @@
             </w:r>
             <w:r>
               <w:rPr>
+                <w:rFonts w:ascii="Times New Roman" w:hAnsi="Times New Roman" w:cs="Times New Roman"/>
                 <w:noProof/>
                 <w:webHidden/>
               </w:rPr>
@@ -726,6 +771,7 @@
             </w:r>
             <w:r>
               <w:rPr>
+                <w:rFonts w:ascii="Times New Roman" w:hAnsi="Times New Roman" w:cs="Times New Roman"/>
                 <w:noProof/>
                 <w:webHidden/>
               </w:rPr>
@@ -733,6 +779,7 @@
             </w:r>
             <w:r>
               <w:rPr>
+                <w:rFonts w:ascii="Times New Roman" w:hAnsi="Times New Roman" w:cs="Times New Roman"/>
                 <w:noProof/>
                 <w:webHidden/>
               </w:rPr>
@@ -740,12 +787,14 @@
             </w:r>
             <w:r>
               <w:rPr>
-                <w:noProof/>
-                <w:webHidden/>
-              </w:rPr>
-            </w:r>
-            <w:r>
-              <w:rPr>
+                <w:rFonts w:ascii="Times New Roman" w:hAnsi="Times New Roman" w:cs="Times New Roman"/>
+                <w:noProof/>
+                <w:webHidden/>
+              </w:rPr>
+            </w:r>
+            <w:r>
+              <w:rPr>
+                <w:rFonts w:ascii="Times New Roman" w:hAnsi="Times New Roman" w:cs="Times New Roman"/>
                 <w:noProof/>
                 <w:webHidden/>
               </w:rPr>
@@ -753,6 +802,7 @@
             </w:r>
             <w:r>
               <w:rPr>
+                <w:rFonts w:ascii="Times New Roman" w:hAnsi="Times New Roman" w:cs="Times New Roman"/>
                 <w:noProof/>
                 <w:webHidden/>
               </w:rPr>
@@ -760,6 +810,7 @@
             </w:r>
             <w:r>
               <w:rPr>
+                <w:rFonts w:ascii="Times New Roman" w:hAnsi="Times New Roman" w:cs="Times New Roman"/>
                 <w:noProof/>
                 <w:webHidden/>
               </w:rPr>
@@ -775,7 +826,7 @@
               <w:tab w:val="right" w:leader="dot" w:pos="9016"/>
             </w:tabs>
             <w:rPr>
-              <w:rFonts w:eastAsiaTheme="minorEastAsia"/>
+              <w:rFonts w:ascii="Times New Roman" w:eastAsiaTheme="minorEastAsia" w:hAnsi="Times New Roman" w:cs="Times New Roman"/>
               <w:noProof/>
               <w:lang w:val="en-US"/>
             </w:rPr>
@@ -784,6 +835,7 @@
             <w:r>
               <w:rPr>
                 <w:rStyle w:val="Hyperlink"/>
+                <w:rFonts w:ascii="Times New Roman" w:hAnsi="Times New Roman" w:cs="Times New Roman"/>
                 <w:noProof/>
                 <w:lang w:val="en-US"/>
               </w:rPr>
@@ -791,7 +843,7 @@
             </w:r>
             <w:r>
               <w:rPr>
-                <w:rFonts w:eastAsiaTheme="minorEastAsia"/>
+                <w:rFonts w:ascii="Times New Roman" w:eastAsiaTheme="minorEastAsia" w:hAnsi="Times New Roman" w:cs="Times New Roman"/>
                 <w:noProof/>
                 <w:lang w:val="en-US"/>
               </w:rPr>
@@ -800,6 +852,7 @@
             <w:r>
               <w:rPr>
                 <w:rStyle w:val="Hyperlink"/>
+                <w:rFonts w:ascii="Times New Roman" w:hAnsi="Times New Roman" w:cs="Times New Roman"/>
                 <w:noProof/>
                 <w:lang w:val="en-US"/>
               </w:rPr>
@@ -807,6 +860,7 @@
             </w:r>
             <w:r>
               <w:rPr>
+                <w:rFonts w:ascii="Times New Roman" w:hAnsi="Times New Roman" w:cs="Times New Roman"/>
                 <w:noProof/>
                 <w:webHidden/>
               </w:rPr>
@@ -814,6 +868,7 @@
             </w:r>
             <w:r>
               <w:rPr>
+                <w:rFonts w:ascii="Times New Roman" w:hAnsi="Times New Roman" w:cs="Times New Roman"/>
                 <w:noProof/>
                 <w:webHidden/>
               </w:rPr>
@@ -821,6 +876,7 @@
             </w:r>
             <w:r>
               <w:rPr>
+                <w:rFonts w:ascii="Times New Roman" w:hAnsi="Times New Roman" w:cs="Times New Roman"/>
                 <w:noProof/>
                 <w:webHidden/>
               </w:rPr>
@@ -828,12 +884,14 @@
             </w:r>
             <w:r>
               <w:rPr>
-                <w:noProof/>
-                <w:webHidden/>
-              </w:rPr>
-            </w:r>
-            <w:r>
-              <w:rPr>
+                <w:rFonts w:ascii="Times New Roman" w:hAnsi="Times New Roman" w:cs="Times New Roman"/>
+                <w:noProof/>
+                <w:webHidden/>
+              </w:rPr>
+            </w:r>
+            <w:r>
+              <w:rPr>
+                <w:rFonts w:ascii="Times New Roman" w:hAnsi="Times New Roman" w:cs="Times New Roman"/>
                 <w:noProof/>
                 <w:webHidden/>
               </w:rPr>
@@ -841,6 +899,7 @@
             </w:r>
             <w:r>
               <w:rPr>
+                <w:rFonts w:ascii="Times New Roman" w:hAnsi="Times New Roman" w:cs="Times New Roman"/>
                 <w:noProof/>
                 <w:webHidden/>
               </w:rPr>
@@ -848,6 +907,7 @@
             </w:r>
             <w:r>
               <w:rPr>
+                <w:rFonts w:ascii="Times New Roman" w:hAnsi="Times New Roman" w:cs="Times New Roman"/>
                 <w:noProof/>
                 <w:webHidden/>
               </w:rPr>
@@ -859,14 +919,14 @@
           <w:pPr>
             <w:spacing w:line="360" w:lineRule="auto"/>
             <w:rPr>
-              <w:rFonts w:asciiTheme="majorHAnsi" w:hAnsiTheme="majorHAnsi" w:cstheme="majorHAnsi"/>
+              <w:rFonts w:ascii="Times New Roman" w:hAnsi="Times New Roman" w:cs="Times New Roman"/>
               <w:sz w:val="26"/>
               <w:szCs w:val="26"/>
             </w:rPr>
           </w:pPr>
           <w:r>
             <w:rPr>
-              <w:rFonts w:asciiTheme="majorHAnsi" w:hAnsiTheme="majorHAnsi" w:cstheme="majorHAnsi"/>
+              <w:rFonts w:ascii="Times New Roman" w:hAnsi="Times New Roman" w:cs="Times New Roman"/>
               <w:sz w:val="26"/>
               <w:szCs w:val="26"/>
             </w:rPr>
@@ -881,7 +941,7 @@
         <w:spacing w:line="360" w:lineRule="auto"/>
         <w:ind w:left="0"/>
         <w:rPr>
-          <w:rFonts w:asciiTheme="majorHAnsi" w:hAnsiTheme="majorHAnsi" w:cstheme="majorHAnsi"/>
+          <w:rFonts w:ascii="Times New Roman" w:hAnsi="Times New Roman" w:cs="Times New Roman"/>
           <w:sz w:val="26"/>
           <w:szCs w:val="26"/>
           <w:lang w:val="en-US"/>
@@ -894,7 +954,7 @@
         <w:spacing w:line="360" w:lineRule="auto"/>
         <w:ind w:left="0"/>
         <w:rPr>
-          <w:rFonts w:asciiTheme="majorHAnsi" w:hAnsiTheme="majorHAnsi" w:cstheme="majorHAnsi"/>
+          <w:rFonts w:ascii="Times New Roman" w:hAnsi="Times New Roman" w:cs="Times New Roman"/>
           <w:sz w:val="26"/>
           <w:szCs w:val="26"/>
           <w:lang w:val="en-US"/>
@@ -907,7 +967,7 @@
         <w:spacing w:line="360" w:lineRule="auto"/>
         <w:ind w:left="0"/>
         <w:rPr>
-          <w:rFonts w:asciiTheme="majorHAnsi" w:hAnsiTheme="majorHAnsi" w:cstheme="majorHAnsi"/>
+          <w:rFonts w:ascii="Times New Roman" w:hAnsi="Times New Roman" w:cs="Times New Roman"/>
           <w:sz w:val="26"/>
           <w:szCs w:val="26"/>
           <w:lang w:val="en-US"/>
@@ -920,7 +980,7 @@
         <w:spacing w:line="360" w:lineRule="auto"/>
         <w:ind w:left="0"/>
         <w:rPr>
-          <w:rFonts w:asciiTheme="majorHAnsi" w:hAnsiTheme="majorHAnsi" w:cstheme="majorHAnsi"/>
+          <w:rFonts w:ascii="Times New Roman" w:hAnsi="Times New Roman" w:cs="Times New Roman"/>
           <w:sz w:val="26"/>
           <w:szCs w:val="26"/>
           <w:lang w:val="en-US"/>
@@ -933,7 +993,7 @@
         <w:spacing w:line="360" w:lineRule="auto"/>
         <w:ind w:left="0"/>
         <w:rPr>
-          <w:rFonts w:asciiTheme="majorHAnsi" w:hAnsiTheme="majorHAnsi" w:cstheme="majorHAnsi"/>
+          <w:rFonts w:ascii="Times New Roman" w:hAnsi="Times New Roman" w:cs="Times New Roman"/>
           <w:sz w:val="26"/>
           <w:szCs w:val="26"/>
           <w:lang w:val="en-US"/>
@@ -946,7 +1006,7 @@
         <w:spacing w:line="360" w:lineRule="auto"/>
         <w:ind w:left="0"/>
         <w:rPr>
-          <w:rFonts w:asciiTheme="majorHAnsi" w:hAnsiTheme="majorHAnsi" w:cstheme="majorHAnsi"/>
+          <w:rFonts w:ascii="Times New Roman" w:hAnsi="Times New Roman" w:cs="Times New Roman"/>
           <w:sz w:val="26"/>
           <w:szCs w:val="26"/>
           <w:lang w:val="en-US"/>
@@ -959,7 +1019,7 @@
         <w:spacing w:line="360" w:lineRule="auto"/>
         <w:ind w:left="0"/>
         <w:rPr>
-          <w:rFonts w:asciiTheme="majorHAnsi" w:hAnsiTheme="majorHAnsi" w:cstheme="majorHAnsi"/>
+          <w:rFonts w:ascii="Times New Roman" w:hAnsi="Times New Roman" w:cs="Times New Roman"/>
           <w:sz w:val="26"/>
           <w:szCs w:val="26"/>
           <w:lang w:val="en-US"/>
@@ -972,7 +1032,7 @@
         <w:spacing w:line="360" w:lineRule="auto"/>
         <w:ind w:left="0"/>
         <w:rPr>
-          <w:rFonts w:asciiTheme="majorHAnsi" w:hAnsiTheme="majorHAnsi" w:cstheme="majorHAnsi"/>
+          <w:rFonts w:ascii="Times New Roman" w:hAnsi="Times New Roman" w:cs="Times New Roman"/>
           <w:sz w:val="26"/>
           <w:szCs w:val="26"/>
           <w:lang w:val="en-US"/>
@@ -985,7 +1045,7 @@
         <w:spacing w:line="360" w:lineRule="auto"/>
         <w:ind w:left="0"/>
         <w:rPr>
-          <w:rFonts w:asciiTheme="majorHAnsi" w:hAnsiTheme="majorHAnsi" w:cstheme="majorHAnsi"/>
+          <w:rFonts w:ascii="Times New Roman" w:hAnsi="Times New Roman" w:cs="Times New Roman"/>
           <w:sz w:val="26"/>
           <w:szCs w:val="26"/>
           <w:lang w:val="en-US"/>
@@ -998,7 +1058,7 @@
         <w:spacing w:line="360" w:lineRule="auto"/>
         <w:ind w:left="0"/>
         <w:rPr>
-          <w:rFonts w:asciiTheme="majorHAnsi" w:hAnsiTheme="majorHAnsi" w:cstheme="majorHAnsi"/>
+          <w:rFonts w:ascii="Times New Roman" w:hAnsi="Times New Roman" w:cs="Times New Roman"/>
           <w:sz w:val="26"/>
           <w:szCs w:val="26"/>
           <w:lang w:val="en-US"/>
@@ -1011,7 +1071,7 @@
         <w:spacing w:line="360" w:lineRule="auto"/>
         <w:ind w:left="0"/>
         <w:rPr>
-          <w:rFonts w:asciiTheme="majorHAnsi" w:hAnsiTheme="majorHAnsi" w:cstheme="majorHAnsi"/>
+          <w:rFonts w:ascii="Times New Roman" w:hAnsi="Times New Roman" w:cs="Times New Roman"/>
           <w:sz w:val="26"/>
           <w:szCs w:val="26"/>
           <w:lang w:val="en-US"/>
@@ -1024,7 +1084,7 @@
         <w:spacing w:line="360" w:lineRule="auto"/>
         <w:ind w:left="0"/>
         <w:rPr>
-          <w:rFonts w:asciiTheme="majorHAnsi" w:hAnsiTheme="majorHAnsi" w:cstheme="majorHAnsi"/>
+          <w:rFonts w:ascii="Times New Roman" w:hAnsi="Times New Roman" w:cs="Times New Roman"/>
           <w:sz w:val="26"/>
           <w:szCs w:val="26"/>
           <w:lang w:val="en-US"/>
@@ -1037,7 +1097,7 @@
         <w:spacing w:line="360" w:lineRule="auto"/>
         <w:ind w:left="0"/>
         <w:rPr>
-          <w:rFonts w:asciiTheme="majorHAnsi" w:hAnsiTheme="majorHAnsi" w:cstheme="majorHAnsi"/>
+          <w:rFonts w:ascii="Times New Roman" w:hAnsi="Times New Roman" w:cs="Times New Roman"/>
           <w:sz w:val="26"/>
           <w:szCs w:val="26"/>
           <w:lang w:val="en-US"/>
@@ -1050,7 +1110,7 @@
         <w:spacing w:line="360" w:lineRule="auto"/>
         <w:ind w:left="0"/>
         <w:rPr>
-          <w:rFonts w:asciiTheme="majorHAnsi" w:hAnsiTheme="majorHAnsi" w:cstheme="majorHAnsi"/>
+          <w:rFonts w:ascii="Times New Roman" w:hAnsi="Times New Roman" w:cs="Times New Roman"/>
           <w:sz w:val="26"/>
           <w:szCs w:val="26"/>
           <w:lang w:val="en-US"/>
@@ -1063,7 +1123,7 @@
         <w:spacing w:line="360" w:lineRule="auto"/>
         <w:ind w:left="0"/>
         <w:rPr>
-          <w:rFonts w:asciiTheme="majorHAnsi" w:hAnsiTheme="majorHAnsi" w:cstheme="majorHAnsi"/>
+          <w:rFonts w:ascii="Times New Roman" w:hAnsi="Times New Roman" w:cs="Times New Roman"/>
           <w:sz w:val="26"/>
           <w:szCs w:val="26"/>
           <w:lang w:val="en-US"/>
@@ -1076,7 +1136,7 @@
         <w:spacing w:line="360" w:lineRule="auto"/>
         <w:ind w:left="0"/>
         <w:rPr>
-          <w:rFonts w:asciiTheme="majorHAnsi" w:hAnsiTheme="majorHAnsi" w:cstheme="majorHAnsi"/>
+          <w:rFonts w:ascii="Times New Roman" w:hAnsi="Times New Roman" w:cs="Times New Roman"/>
           <w:sz w:val="26"/>
           <w:szCs w:val="26"/>
           <w:lang w:val="en-US"/>
@@ -1089,25 +1149,20 @@
         <w:spacing w:line="360" w:lineRule="auto"/>
         <w:ind w:left="0"/>
         <w:rPr>
-          <w:rFonts w:asciiTheme="majorHAnsi" w:hAnsiTheme="majorHAnsi" w:cstheme="majorHAnsi"/>
-          <w:sz w:val="26"/>
-          <w:szCs w:val="26"/>
-          <w:lang w:val="en-US"/>
-        </w:rPr>
-      </w:pPr>
-    </w:p>
-    <w:p>
-      <w:pPr>
-        <w:pStyle w:val="ListParagraph"/>
-        <w:spacing w:line="360" w:lineRule="auto"/>
-        <w:ind w:left="0"/>
-        <w:rPr>
-          <w:rFonts w:asciiTheme="majorHAnsi" w:hAnsiTheme="majorHAnsi" w:cstheme="majorHAnsi"/>
-          <w:sz w:val="26"/>
-          <w:szCs w:val="26"/>
-          <w:lang w:val="en-US"/>
-        </w:rPr>
-      </w:pPr>
+          <w:rFonts w:ascii="Times New Roman" w:hAnsi="Times New Roman" w:cs="Times New Roman"/>
+          <w:sz w:val="26"/>
+          <w:szCs w:val="26"/>
+          <w:lang w:val="en-US"/>
+        </w:rPr>
+      </w:pPr>
+    </w:p>
+    <w:p>
+      <w:pPr>
+        <w:rPr>
+          <w:lang w:val="en-US"/>
+        </w:rPr>
+      </w:pPr>
+      <w:bookmarkStart w:id="0" w:name="_Toc273301309"/>
     </w:p>
     <w:p>
       <w:pPr>
@@ -1118,16 +1173,15 @@
         </w:numPr>
         <w:spacing w:line="360" w:lineRule="auto"/>
         <w:rPr>
-          <w:rFonts w:cstheme="majorHAnsi"/>
-          <w:sz w:val="26"/>
-          <w:szCs w:val="26"/>
-          <w:lang w:val="en-US"/>
-        </w:rPr>
-      </w:pPr>
-      <w:bookmarkStart w:id="0" w:name="_Toc273301309"/>
-      <w:r>
-        <w:rPr>
-          <w:rFonts w:cstheme="majorHAnsi"/>
+          <w:rFonts w:ascii="Times New Roman" w:hAnsi="Times New Roman" w:cs="Times New Roman"/>
+          <w:sz w:val="26"/>
+          <w:szCs w:val="26"/>
+          <w:lang w:val="en-US"/>
+        </w:rPr>
+      </w:pPr>
+      <w:r>
+        <w:rPr>
+          <w:rFonts w:ascii="Times New Roman" w:hAnsi="Times New Roman" w:cs="Times New Roman"/>
           <w:sz w:val="26"/>
           <w:szCs w:val="26"/>
           <w:lang w:val="en-US"/>
@@ -1146,35 +1200,35 @@
         </w:numPr>
         <w:spacing w:line="360" w:lineRule="auto"/>
         <w:rPr>
-          <w:rFonts w:cstheme="majorHAnsi"/>
+          <w:rFonts w:ascii="Times New Roman" w:hAnsi="Times New Roman" w:cs="Times New Roman"/>
           <w:lang w:val="en-US"/>
         </w:rPr>
       </w:pPr>
       <w:bookmarkStart w:id="1" w:name="_Toc273301310"/>
       <w:r>
         <w:rPr>
-          <w:rFonts w:cstheme="majorHAnsi"/>
+          <w:rFonts w:ascii="Times New Roman" w:hAnsi="Times New Roman" w:cs="Times New Roman"/>
           <w:lang w:val="en-US"/>
         </w:rPr>
         <w:t xml:space="preserve">Thu thập </w:t>
       </w:r>
       <w:r>
         <w:rPr>
-          <w:rFonts w:cstheme="majorHAnsi"/>
+          <w:rFonts w:ascii="Times New Roman" w:hAnsi="Times New Roman" w:cs="Times New Roman"/>
           <w:lang w:val="en-US"/>
         </w:rPr>
         <w:t>c</w:t>
       </w:r>
       <w:r>
         <w:rPr>
-          <w:rFonts w:cstheme="majorHAnsi"/>
+          <w:rFonts w:ascii="Times New Roman" w:hAnsi="Times New Roman" w:cs="Times New Roman"/>
           <w:lang w:val="en-US"/>
         </w:rPr>
         <w:t>ác bài báo khoa học</w:t>
       </w:r>
       <w:r>
         <w:rPr>
-          <w:rFonts w:cstheme="majorHAnsi"/>
+          <w:rFonts w:ascii="Times New Roman" w:hAnsi="Times New Roman" w:cs="Times New Roman"/>
           <w:lang w:val="en-US"/>
         </w:rPr>
         <w:t>:</w:t>
@@ -1187,15 +1241,15 @@
         <w:spacing w:line="360" w:lineRule="auto"/>
         <w:ind w:left="1080"/>
         <w:rPr>
-          <w:rFonts w:asciiTheme="majorHAnsi" w:hAnsiTheme="majorHAnsi" w:cstheme="majorHAnsi"/>
-          <w:sz w:val="26"/>
-          <w:szCs w:val="26"/>
-          <w:lang w:val="en-US"/>
-        </w:rPr>
-      </w:pPr>
-      <w:r>
-        <w:rPr>
-          <w:rFonts w:asciiTheme="majorHAnsi" w:hAnsiTheme="majorHAnsi" w:cstheme="majorHAnsi"/>
+          <w:rFonts w:ascii="Times New Roman" w:hAnsi="Times New Roman" w:cs="Times New Roman"/>
+          <w:sz w:val="26"/>
+          <w:szCs w:val="26"/>
+          <w:lang w:val="en-US"/>
+        </w:rPr>
+      </w:pPr>
+      <w:r>
+        <w:rPr>
+          <w:rFonts w:ascii="Times New Roman" w:hAnsi="Times New Roman" w:cs="Times New Roman"/>
           <w:sz w:val="26"/>
           <w:szCs w:val="26"/>
           <w:lang w:val="en-US"/>
@@ -1204,7 +1258,7 @@
       </w:r>
       <w:r>
         <w:rPr>
-          <w:rFonts w:asciiTheme="majorHAnsi" w:hAnsiTheme="majorHAnsi" w:cstheme="majorHAnsi"/>
+          <w:rFonts w:ascii="Times New Roman" w:hAnsi="Times New Roman" w:cs="Times New Roman"/>
           <w:sz w:val="26"/>
           <w:szCs w:val="26"/>
           <w:lang w:val="en-US"/>
@@ -1213,7 +1267,7 @@
       </w:r>
       <w:r>
         <w:rPr>
-          <w:rFonts w:asciiTheme="majorHAnsi" w:hAnsiTheme="majorHAnsi" w:cstheme="majorHAnsi"/>
+          <w:rFonts w:ascii="Times New Roman" w:hAnsi="Times New Roman" w:cs="Times New Roman"/>
           <w:sz w:val="26"/>
           <w:szCs w:val="26"/>
           <w:lang w:val="en-US"/>
@@ -1223,7 +1277,7 @@
       <w:r>
         <w:rPr>
           <w:rStyle w:val="FootnoteReference"/>
-          <w:rFonts w:asciiTheme="majorHAnsi" w:hAnsiTheme="majorHAnsi" w:cstheme="majorHAnsi"/>
+          <w:rFonts w:ascii="Times New Roman" w:hAnsi="Times New Roman" w:cs="Times New Roman"/>
           <w:sz w:val="26"/>
           <w:szCs w:val="26"/>
           <w:lang w:val="en-US"/>
@@ -1232,7 +1286,7 @@
       </w:r>
       <w:r>
         <w:rPr>
-          <w:rFonts w:asciiTheme="majorHAnsi" w:hAnsiTheme="majorHAnsi" w:cstheme="majorHAnsi"/>
+          <w:rFonts w:ascii="Times New Roman" w:hAnsi="Times New Roman" w:cs="Times New Roman"/>
           <w:sz w:val="26"/>
           <w:szCs w:val="26"/>
           <w:lang w:val="en-US"/>
@@ -1242,7 +1296,7 @@
       <w:r>
         <w:rPr>
           <w:rStyle w:val="FootnoteReference"/>
-          <w:rFonts w:asciiTheme="majorHAnsi" w:hAnsiTheme="majorHAnsi" w:cstheme="majorHAnsi"/>
+          <w:rFonts w:ascii="Times New Roman" w:hAnsi="Times New Roman" w:cs="Times New Roman"/>
           <w:sz w:val="26"/>
           <w:szCs w:val="26"/>
           <w:lang w:val="en-US"/>
@@ -1251,7 +1305,7 @@
       </w:r>
       <w:r>
         <w:rPr>
-          <w:rFonts w:asciiTheme="majorHAnsi" w:hAnsiTheme="majorHAnsi" w:cstheme="majorHAnsi"/>
+          <w:rFonts w:ascii="Times New Roman" w:hAnsi="Times New Roman" w:cs="Times New Roman"/>
           <w:sz w:val="26"/>
           <w:szCs w:val="26"/>
           <w:lang w:val="en-US"/>
@@ -1261,7 +1315,7 @@
       <w:r>
         <w:rPr>
           <w:rStyle w:val="FootnoteReference"/>
-          <w:rFonts w:asciiTheme="majorHAnsi" w:hAnsiTheme="majorHAnsi" w:cstheme="majorHAnsi"/>
+          <w:rFonts w:ascii="Times New Roman" w:hAnsi="Times New Roman" w:cs="Times New Roman"/>
           <w:sz w:val="26"/>
           <w:szCs w:val="26"/>
           <w:lang w:val="en-US"/>
@@ -1270,7 +1324,7 @@
       </w:r>
       <w:r>
         <w:rPr>
-          <w:rFonts w:asciiTheme="majorHAnsi" w:hAnsiTheme="majorHAnsi" w:cstheme="majorHAnsi"/>
+          <w:rFonts w:ascii="Times New Roman" w:hAnsi="Times New Roman" w:cs="Times New Roman"/>
           <w:sz w:val="26"/>
           <w:szCs w:val="26"/>
           <w:lang w:val="en-US"/>
@@ -1279,14 +1333,14 @@
       </w:r>
       <w:r>
         <w:rPr>
-          <w:rFonts w:eastAsiaTheme="minorEastAsia" w:cstheme="majorHAnsi"/>
+          <w:rFonts w:ascii="Times New Roman" w:eastAsiaTheme="minorEastAsia" w:hAnsi="Times New Roman" w:cs="Times New Roman"/>
         </w:rPr>
         <w:t xml:space="preserve">ScienceDriect </w:t>
       </w:r>
       <w:r>
         <w:rPr>
           <w:rStyle w:val="FootnoteReference"/>
-          <w:rFonts w:eastAsiaTheme="minorEastAsia" w:cstheme="majorHAnsi"/>
+          <w:rFonts w:ascii="Times New Roman" w:eastAsiaTheme="minorEastAsia" w:hAnsi="Times New Roman" w:cs="Times New Roman"/>
         </w:rPr>
         <w:footnoteReference w:id="5"/>
       </w:r>
@@ -1300,21 +1354,21 @@
         </w:numPr>
         <w:spacing w:line="360" w:lineRule="auto"/>
         <w:rPr>
-          <w:rFonts w:cstheme="majorHAnsi"/>
+          <w:rFonts w:ascii="Times New Roman" w:hAnsi="Times New Roman" w:cs="Times New Roman"/>
           <w:lang w:val="en-US"/>
         </w:rPr>
       </w:pPr>
       <w:bookmarkStart w:id="2" w:name="_Toc273301311"/>
       <w:r>
         <w:rPr>
-          <w:rFonts w:cstheme="majorHAnsi"/>
+          <w:rFonts w:ascii="Times New Roman" w:hAnsi="Times New Roman" w:cs="Times New Roman"/>
         </w:rPr>
         <w:t>Import dữ liệu từ cơ sở dữ liệu DBLP</w:t>
       </w:r>
       <w:r>
         <w:rPr>
           <w:rStyle w:val="FootnoteReference"/>
-          <w:rFonts w:cstheme="majorHAnsi"/>
+          <w:rFonts w:ascii="Times New Roman" w:hAnsi="Times New Roman" w:cs="Times New Roman"/>
         </w:rPr>
         <w:footnoteReference w:id="6"/>
       </w:r>
@@ -1326,15 +1380,15 @@
         <w:spacing w:line="360" w:lineRule="auto"/>
         <w:ind w:left="1080"/>
         <w:rPr>
-          <w:rFonts w:asciiTheme="majorHAnsi" w:hAnsiTheme="majorHAnsi" w:cstheme="majorHAnsi"/>
-          <w:sz w:val="26"/>
-          <w:szCs w:val="26"/>
-          <w:lang w:val="en-US"/>
-        </w:rPr>
-      </w:pPr>
-      <w:r>
-        <w:rPr>
-          <w:rFonts w:asciiTheme="majorHAnsi" w:hAnsiTheme="majorHAnsi" w:cstheme="majorHAnsi"/>
+          <w:rFonts w:ascii="Times New Roman" w:hAnsi="Times New Roman" w:cs="Times New Roman"/>
+          <w:sz w:val="26"/>
+          <w:szCs w:val="26"/>
+          <w:lang w:val="en-US"/>
+        </w:rPr>
+      </w:pPr>
+      <w:r>
+        <w:rPr>
+          <w:rFonts w:ascii="Times New Roman" w:hAnsi="Times New Roman" w:cs="Times New Roman"/>
           <w:sz w:val="26"/>
           <w:szCs w:val="26"/>
           <w:lang w:val="en-US"/>
@@ -1343,7 +1397,7 @@
       </w:r>
       <w:r>
         <w:rPr>
-          <w:rFonts w:asciiTheme="majorHAnsi" w:hAnsiTheme="majorHAnsi" w:cstheme="majorHAnsi"/>
+          <w:rFonts w:ascii="Times New Roman" w:hAnsi="Times New Roman" w:cs="Times New Roman"/>
           <w:sz w:val="26"/>
           <w:szCs w:val="26"/>
           <w:lang w:val="en-US"/>
@@ -1352,7 +1406,7 @@
       </w:r>
       <w:r>
         <w:rPr>
-          <w:rFonts w:asciiTheme="majorHAnsi" w:hAnsiTheme="majorHAnsi" w:cstheme="majorHAnsi"/>
+          <w:rFonts w:ascii="Times New Roman" w:hAnsi="Times New Roman" w:cs="Times New Roman"/>
           <w:sz w:val="26"/>
           <w:szCs w:val="26"/>
           <w:lang w:val="en-US"/>
@@ -1361,7 +1415,7 @@
       </w:r>
       <w:r>
         <w:rPr>
-          <w:rFonts w:asciiTheme="majorHAnsi" w:hAnsiTheme="majorHAnsi" w:cstheme="majorHAnsi"/>
+          <w:rFonts w:ascii="Times New Roman" w:hAnsi="Times New Roman" w:cs="Times New Roman"/>
           <w:sz w:val="26"/>
           <w:szCs w:val="26"/>
           <w:lang w:val="en-US"/>
@@ -1378,20 +1432,20 @@
         </w:numPr>
         <w:spacing w:line="360" w:lineRule="auto"/>
         <w:rPr>
-          <w:rFonts w:cstheme="majorHAnsi"/>
+          <w:rFonts w:ascii="Times New Roman" w:hAnsi="Times New Roman" w:cs="Times New Roman"/>
           <w:lang w:val="en-US"/>
         </w:rPr>
       </w:pPr>
       <w:bookmarkStart w:id="3" w:name="_Toc273301312"/>
       <w:r>
         <w:rPr>
-          <w:rFonts w:cstheme="majorHAnsi"/>
+          <w:rFonts w:ascii="Times New Roman" w:hAnsi="Times New Roman" w:cs="Times New Roman"/>
         </w:rPr>
         <w:t>Rút trích thông tin chỉ mục của các bài báo</w:t>
       </w:r>
       <w:r>
         <w:rPr>
-          <w:rFonts w:cstheme="majorHAnsi"/>
+          <w:rFonts w:ascii="Times New Roman" w:hAnsi="Times New Roman" w:cs="Times New Roman"/>
           <w:lang w:val="en-US"/>
         </w:rPr>
         <w:t>.</w:t>
@@ -1404,15 +1458,15 @@
         <w:spacing w:line="360" w:lineRule="auto"/>
         <w:ind w:left="1080"/>
         <w:rPr>
-          <w:rFonts w:asciiTheme="majorHAnsi" w:hAnsiTheme="majorHAnsi" w:cstheme="majorHAnsi"/>
-          <w:sz w:val="26"/>
-          <w:szCs w:val="26"/>
-          <w:lang w:val="en-US"/>
-        </w:rPr>
-      </w:pPr>
-      <w:r>
-        <w:rPr>
-          <w:rFonts w:asciiTheme="majorHAnsi" w:hAnsiTheme="majorHAnsi" w:cstheme="majorHAnsi"/>
+          <w:rFonts w:ascii="Times New Roman" w:hAnsi="Times New Roman" w:cs="Times New Roman"/>
+          <w:sz w:val="26"/>
+          <w:szCs w:val="26"/>
+          <w:lang w:val="en-US"/>
+        </w:rPr>
+      </w:pPr>
+      <w:r>
+        <w:rPr>
+          <w:rFonts w:ascii="Times New Roman" w:hAnsi="Times New Roman" w:cs="Times New Roman"/>
           <w:sz w:val="26"/>
           <w:szCs w:val="26"/>
           <w:lang w:val="en-US"/>
@@ -1421,7 +1475,7 @@
       </w:r>
       <w:r>
         <w:rPr>
-          <w:rFonts w:asciiTheme="majorHAnsi" w:hAnsiTheme="majorHAnsi" w:cstheme="majorHAnsi"/>
+          <w:rFonts w:ascii="Times New Roman" w:hAnsi="Times New Roman" w:cs="Times New Roman"/>
           <w:sz w:val="26"/>
           <w:szCs w:val="26"/>
           <w:lang w:val="en-US"/>
@@ -1430,7 +1484,7 @@
       </w:r>
       <w:r>
         <w:rPr>
-          <w:rFonts w:asciiTheme="majorHAnsi" w:hAnsiTheme="majorHAnsi" w:cstheme="majorHAnsi"/>
+          <w:rFonts w:ascii="Times New Roman" w:hAnsi="Times New Roman" w:cs="Times New Roman"/>
           <w:sz w:val="26"/>
           <w:szCs w:val="26"/>
           <w:lang w:val="en-US"/>
@@ -1439,7 +1493,7 @@
       </w:r>
       <w:r>
         <w:rPr>
-          <w:rFonts w:asciiTheme="majorHAnsi" w:hAnsiTheme="majorHAnsi" w:cstheme="majorHAnsi"/>
+          <w:rFonts w:ascii="Times New Roman" w:hAnsi="Times New Roman" w:cs="Times New Roman"/>
           <w:sz w:val="26"/>
           <w:szCs w:val="26"/>
           <w:lang w:val="en-US"/>
@@ -1453,15 +1507,15 @@
         <w:spacing w:line="360" w:lineRule="auto"/>
         <w:ind w:left="1080"/>
         <w:rPr>
-          <w:rFonts w:asciiTheme="majorHAnsi" w:hAnsiTheme="majorHAnsi" w:cstheme="majorHAnsi"/>
-          <w:sz w:val="26"/>
-          <w:szCs w:val="26"/>
-          <w:lang w:val="en-US"/>
-        </w:rPr>
-      </w:pPr>
-      <w:r>
-        <w:rPr>
-          <w:rFonts w:asciiTheme="majorHAnsi" w:hAnsiTheme="majorHAnsi" w:cstheme="majorHAnsi"/>
+          <w:rFonts w:ascii="Times New Roman" w:hAnsi="Times New Roman" w:cs="Times New Roman"/>
+          <w:sz w:val="26"/>
+          <w:szCs w:val="26"/>
+          <w:lang w:val="en-US"/>
+        </w:rPr>
+      </w:pPr>
+      <w:r>
+        <w:rPr>
+          <w:rFonts w:ascii="Times New Roman" w:hAnsi="Times New Roman" w:cs="Times New Roman"/>
           <w:sz w:val="26"/>
           <w:szCs w:val="26"/>
           <w:lang w:val="en-US"/>
@@ -1470,7 +1524,7 @@
       </w:r>
       <w:r>
         <w:rPr>
-          <w:rFonts w:asciiTheme="majorHAnsi" w:hAnsiTheme="majorHAnsi" w:cstheme="majorHAnsi"/>
+          <w:rFonts w:ascii="Times New Roman" w:hAnsi="Times New Roman" w:cs="Times New Roman"/>
           <w:sz w:val="26"/>
           <w:szCs w:val="26"/>
           <w:lang w:val="en-US"/>
@@ -1479,7 +1533,7 @@
       </w:r>
       <w:r>
         <w:rPr>
-          <w:rFonts w:asciiTheme="majorHAnsi" w:hAnsiTheme="majorHAnsi" w:cstheme="majorHAnsi"/>
+          <w:rFonts w:ascii="Times New Roman" w:hAnsi="Times New Roman" w:cs="Times New Roman"/>
           <w:sz w:val="26"/>
           <w:szCs w:val="26"/>
           <w:lang w:val="en-US"/>
@@ -1493,15 +1547,15 @@
         <w:spacing w:line="360" w:lineRule="auto"/>
         <w:ind w:left="1080"/>
         <w:rPr>
-          <w:rFonts w:asciiTheme="majorHAnsi" w:hAnsiTheme="majorHAnsi" w:cstheme="majorHAnsi"/>
-          <w:sz w:val="26"/>
-          <w:szCs w:val="26"/>
-          <w:lang w:val="en-US"/>
-        </w:rPr>
-      </w:pPr>
-      <w:r>
-        <w:rPr>
-          <w:rFonts w:asciiTheme="majorHAnsi" w:hAnsiTheme="majorHAnsi" w:cstheme="majorHAnsi"/>
+          <w:rFonts w:ascii="Times New Roman" w:hAnsi="Times New Roman" w:cs="Times New Roman"/>
+          <w:sz w:val="26"/>
+          <w:szCs w:val="26"/>
+          <w:lang w:val="en-US"/>
+        </w:rPr>
+      </w:pPr>
+      <w:r>
+        <w:rPr>
+          <w:rFonts w:ascii="Times New Roman" w:hAnsi="Times New Roman" w:cs="Times New Roman"/>
           <w:sz w:val="26"/>
           <w:szCs w:val="26"/>
           <w:lang w:val="en-US"/>
@@ -1515,15 +1569,15 @@
         <w:spacing w:line="360" w:lineRule="auto"/>
         <w:ind w:left="1080"/>
         <w:rPr>
-          <w:rFonts w:asciiTheme="majorHAnsi" w:hAnsiTheme="majorHAnsi" w:cstheme="majorHAnsi"/>
-          <w:sz w:val="26"/>
-          <w:szCs w:val="26"/>
-          <w:lang w:val="en-US"/>
-        </w:rPr>
-      </w:pPr>
-      <w:r>
-        <w:rPr>
-          <w:rFonts w:asciiTheme="majorHAnsi" w:hAnsiTheme="majorHAnsi" w:cstheme="majorHAnsi"/>
+          <w:rFonts w:ascii="Times New Roman" w:hAnsi="Times New Roman" w:cs="Times New Roman"/>
+          <w:sz w:val="26"/>
+          <w:szCs w:val="26"/>
+          <w:lang w:val="en-US"/>
+        </w:rPr>
+      </w:pPr>
+      <w:r>
+        <w:rPr>
+          <w:rFonts w:ascii="Times New Roman" w:hAnsi="Times New Roman" w:cs="Times New Roman"/>
           <w:sz w:val="26"/>
           <w:szCs w:val="26"/>
           <w:lang w:val="en-US"/>
@@ -1537,15 +1591,15 @@
         <w:spacing w:line="360" w:lineRule="auto"/>
         <w:ind w:left="1080"/>
         <w:rPr>
-          <w:rFonts w:asciiTheme="majorHAnsi" w:hAnsiTheme="majorHAnsi" w:cstheme="majorHAnsi"/>
-          <w:sz w:val="26"/>
-          <w:szCs w:val="26"/>
-          <w:lang w:val="en-US"/>
-        </w:rPr>
-      </w:pPr>
-      <w:r>
-        <w:rPr>
-          <w:rFonts w:asciiTheme="majorHAnsi" w:hAnsiTheme="majorHAnsi" w:cstheme="majorHAnsi"/>
+          <w:rFonts w:ascii="Times New Roman" w:hAnsi="Times New Roman" w:cs="Times New Roman"/>
+          <w:sz w:val="26"/>
+          <w:szCs w:val="26"/>
+          <w:lang w:val="en-US"/>
+        </w:rPr>
+      </w:pPr>
+      <w:r>
+        <w:rPr>
+          <w:rFonts w:ascii="Times New Roman" w:hAnsi="Times New Roman" w:cs="Times New Roman"/>
           <w:sz w:val="26"/>
           <w:szCs w:val="26"/>
           <w:lang w:val="en-US"/>
@@ -1554,7 +1608,7 @@
       </w:r>
       <w:r>
         <w:rPr>
-          <w:rFonts w:asciiTheme="majorHAnsi" w:hAnsiTheme="majorHAnsi" w:cstheme="majorHAnsi"/>
+          <w:rFonts w:ascii="Times New Roman" w:hAnsi="Times New Roman" w:cs="Times New Roman"/>
           <w:sz w:val="26"/>
           <w:szCs w:val="26"/>
           <w:lang w:val="en-US"/>
@@ -1568,15 +1622,15 @@
         <w:spacing w:line="360" w:lineRule="auto"/>
         <w:ind w:left="1080"/>
         <w:rPr>
-          <w:rFonts w:asciiTheme="majorHAnsi" w:hAnsiTheme="majorHAnsi" w:cstheme="majorHAnsi"/>
-          <w:sz w:val="26"/>
-          <w:szCs w:val="26"/>
-          <w:lang w:val="en-US"/>
-        </w:rPr>
-      </w:pPr>
-      <w:r>
-        <w:rPr>
-          <w:rFonts w:asciiTheme="majorHAnsi" w:hAnsiTheme="majorHAnsi" w:cstheme="majorHAnsi"/>
+          <w:rFonts w:ascii="Times New Roman" w:hAnsi="Times New Roman" w:cs="Times New Roman"/>
+          <w:sz w:val="26"/>
+          <w:szCs w:val="26"/>
+          <w:lang w:val="en-US"/>
+        </w:rPr>
+      </w:pPr>
+      <w:r>
+        <w:rPr>
+          <w:rFonts w:ascii="Times New Roman" w:hAnsi="Times New Roman" w:cs="Times New Roman"/>
           <w:sz w:val="26"/>
           <w:szCs w:val="26"/>
           <w:lang w:val="en-US"/>
@@ -1585,7 +1639,7 @@
       </w:r>
       <w:r>
         <w:rPr>
-          <w:rFonts w:asciiTheme="majorHAnsi" w:hAnsiTheme="majorHAnsi" w:cstheme="majorHAnsi"/>
+          <w:rFonts w:ascii="Times New Roman" w:hAnsi="Times New Roman" w:cs="Times New Roman"/>
           <w:sz w:val="26"/>
           <w:szCs w:val="26"/>
           <w:lang w:val="en-US"/>
@@ -1602,14 +1656,14 @@
         </w:numPr>
         <w:spacing w:line="360" w:lineRule="auto"/>
         <w:rPr>
-          <w:rFonts w:cstheme="majorHAnsi"/>
+          <w:rFonts w:ascii="Times New Roman" w:hAnsi="Times New Roman" w:cs="Times New Roman"/>
           <w:lang w:val="en-US"/>
         </w:rPr>
       </w:pPr>
       <w:bookmarkStart w:id="4" w:name="_Toc273301313"/>
       <w:r>
         <w:rPr>
-          <w:rFonts w:cstheme="majorHAnsi"/>
+          <w:rFonts w:ascii="Times New Roman" w:hAnsi="Times New Roman" w:cs="Times New Roman"/>
         </w:rPr>
         <w:t>Phân loại các bài báo theo chủ đề</w:t>
       </w:r>
@@ -1621,15 +1675,15 @@
         <w:spacing w:line="360" w:lineRule="auto"/>
         <w:ind w:left="1080"/>
         <w:rPr>
-          <w:rFonts w:asciiTheme="majorHAnsi" w:hAnsiTheme="majorHAnsi" w:cstheme="majorHAnsi"/>
-          <w:sz w:val="26"/>
-          <w:szCs w:val="26"/>
-          <w:lang w:val="en-US"/>
-        </w:rPr>
-      </w:pPr>
-      <w:r>
-        <w:rPr>
-          <w:rFonts w:asciiTheme="majorHAnsi" w:hAnsiTheme="majorHAnsi" w:cstheme="majorHAnsi"/>
+          <w:rFonts w:ascii="Times New Roman" w:hAnsi="Times New Roman" w:cs="Times New Roman"/>
+          <w:sz w:val="26"/>
+          <w:szCs w:val="26"/>
+          <w:lang w:val="en-US"/>
+        </w:rPr>
+      </w:pPr>
+      <w:r>
+        <w:rPr>
+          <w:rFonts w:ascii="Times New Roman" w:hAnsi="Times New Roman" w:cs="Times New Roman"/>
           <w:sz w:val="26"/>
           <w:szCs w:val="26"/>
           <w:lang w:val="en-US"/>
@@ -1638,7 +1692,7 @@
       </w:r>
       <w:r>
         <w:rPr>
-          <w:rFonts w:asciiTheme="majorHAnsi" w:hAnsiTheme="majorHAnsi" w:cstheme="majorHAnsi"/>
+          <w:rFonts w:ascii="Times New Roman" w:hAnsi="Times New Roman" w:cs="Times New Roman"/>
           <w:sz w:val="26"/>
           <w:szCs w:val="26"/>
           <w:lang w:val="en-US"/>
@@ -1647,7 +1701,7 @@
       </w:r>
       <w:r>
         <w:rPr>
-          <w:rFonts w:asciiTheme="majorHAnsi" w:hAnsiTheme="majorHAnsi" w:cstheme="majorHAnsi"/>
+          <w:rFonts w:ascii="Times New Roman" w:hAnsi="Times New Roman" w:cs="Times New Roman"/>
           <w:sz w:val="26"/>
           <w:szCs w:val="26"/>
           <w:lang w:val="en-US"/>
@@ -1656,7 +1710,7 @@
       </w:r>
       <w:r>
         <w:rPr>
-          <w:rFonts w:asciiTheme="majorHAnsi" w:hAnsiTheme="majorHAnsi" w:cstheme="majorHAnsi"/>
+          <w:rFonts w:ascii="Times New Roman" w:hAnsi="Times New Roman" w:cs="Times New Roman"/>
           <w:sz w:val="26"/>
           <w:szCs w:val="26"/>
           <w:lang w:val="en-US"/>
@@ -1665,7 +1719,7 @@
       </w:r>
       <w:r>
         <w:rPr>
-          <w:rFonts w:asciiTheme="majorHAnsi" w:hAnsiTheme="majorHAnsi" w:cstheme="majorHAnsi"/>
+          <w:rFonts w:ascii="Times New Roman" w:hAnsi="Times New Roman" w:cs="Times New Roman"/>
           <w:sz w:val="26"/>
           <w:szCs w:val="26"/>
           <w:lang w:val="en-US"/>
@@ -1674,7 +1728,7 @@
       </w:r>
       <w:r>
         <w:rPr>
-          <w:rFonts w:asciiTheme="majorHAnsi" w:hAnsiTheme="majorHAnsi" w:cstheme="majorHAnsi"/>
+          <w:rFonts w:ascii="Times New Roman" w:hAnsi="Times New Roman" w:cs="Times New Roman"/>
           <w:sz w:val="26"/>
           <w:szCs w:val="26"/>
           <w:lang w:val="en-US"/>
@@ -1683,7 +1737,7 @@
       </w:r>
       <w:r>
         <w:rPr>
-          <w:rFonts w:asciiTheme="majorHAnsi" w:hAnsiTheme="majorHAnsi" w:cstheme="majorHAnsi"/>
+          <w:rFonts w:ascii="Times New Roman" w:hAnsi="Times New Roman" w:cs="Times New Roman"/>
           <w:sz w:val="26"/>
           <w:szCs w:val="26"/>
           <w:lang w:val="en-US"/>
@@ -1692,7 +1746,7 @@
       </w:r>
       <w:r>
         <w:rPr>
-          <w:rFonts w:asciiTheme="majorHAnsi" w:hAnsiTheme="majorHAnsi" w:cstheme="majorHAnsi"/>
+          <w:rFonts w:ascii="Times New Roman" w:hAnsi="Times New Roman" w:cs="Times New Roman"/>
           <w:sz w:val="26"/>
           <w:szCs w:val="26"/>
           <w:lang w:val="en-US"/>
@@ -1701,7 +1755,7 @@
       </w:r>
       <w:r>
         <w:rPr>
-          <w:rFonts w:asciiTheme="majorHAnsi" w:hAnsiTheme="majorHAnsi" w:cstheme="majorHAnsi"/>
+          <w:rFonts w:ascii="Times New Roman" w:hAnsi="Times New Roman" w:cs="Times New Roman"/>
           <w:sz w:val="26"/>
           <w:szCs w:val="26"/>
           <w:lang w:val="en-US"/>
@@ -1710,7 +1764,7 @@
       </w:r>
       <w:r>
         <w:rPr>
-          <w:rFonts w:asciiTheme="majorHAnsi" w:hAnsiTheme="majorHAnsi" w:cstheme="majorHAnsi"/>
+          <w:rFonts w:ascii="Times New Roman" w:hAnsi="Times New Roman" w:cs="Times New Roman"/>
           <w:sz w:val="26"/>
           <w:szCs w:val="26"/>
           <w:lang w:val="en-US"/>
@@ -1719,7 +1773,7 @@
       </w:r>
       <w:r>
         <w:rPr>
-          <w:rFonts w:asciiTheme="majorHAnsi" w:hAnsiTheme="majorHAnsi" w:cstheme="majorHAnsi"/>
+          <w:rFonts w:ascii="Times New Roman" w:hAnsi="Times New Roman" w:cs="Times New Roman"/>
           <w:sz w:val="26"/>
           <w:szCs w:val="26"/>
           <w:lang w:val="en-US"/>
@@ -1728,7 +1782,7 @@
       </w:r>
       <w:r>
         <w:rPr>
-          <w:rFonts w:asciiTheme="majorHAnsi" w:hAnsiTheme="majorHAnsi" w:cstheme="majorHAnsi"/>
+          <w:rFonts w:ascii="Times New Roman" w:hAnsi="Times New Roman" w:cs="Times New Roman"/>
           <w:sz w:val="26"/>
           <w:szCs w:val="26"/>
           <w:lang w:val="en-US"/>
@@ -1740,7 +1794,7 @@
       <w:pPr>
         <w:spacing w:line="360" w:lineRule="auto"/>
         <w:rPr>
-          <w:rFonts w:asciiTheme="majorHAnsi" w:hAnsiTheme="majorHAnsi" w:cstheme="majorHAnsi"/>
+          <w:rFonts w:ascii="Times New Roman" w:hAnsi="Times New Roman" w:cs="Times New Roman"/>
           <w:sz w:val="26"/>
           <w:szCs w:val="26"/>
           <w:lang w:val="en-US"/>
@@ -1751,7 +1805,7 @@
       <w:pPr>
         <w:spacing w:line="360" w:lineRule="auto"/>
         <w:rPr>
-          <w:rFonts w:asciiTheme="majorHAnsi" w:hAnsiTheme="majorHAnsi" w:cstheme="majorHAnsi"/>
+          <w:rFonts w:ascii="Times New Roman" w:hAnsi="Times New Roman" w:cs="Times New Roman"/>
           <w:sz w:val="26"/>
           <w:szCs w:val="26"/>
           <w:lang w:val="en-US"/>
@@ -1762,7 +1816,7 @@
       <w:pPr>
         <w:spacing w:line="360" w:lineRule="auto"/>
         <w:rPr>
-          <w:rFonts w:asciiTheme="majorHAnsi" w:hAnsiTheme="majorHAnsi" w:cstheme="majorHAnsi"/>
+          <w:rFonts w:ascii="Times New Roman" w:hAnsi="Times New Roman" w:cs="Times New Roman"/>
           <w:sz w:val="26"/>
           <w:szCs w:val="26"/>
           <w:lang w:val="en-US"/>
@@ -1773,7 +1827,7 @@
       <w:pPr>
         <w:spacing w:line="360" w:lineRule="auto"/>
         <w:rPr>
-          <w:rFonts w:asciiTheme="majorHAnsi" w:hAnsiTheme="majorHAnsi" w:cstheme="majorHAnsi"/>
+          <w:rFonts w:ascii="Times New Roman" w:hAnsi="Times New Roman" w:cs="Times New Roman"/>
           <w:sz w:val="26"/>
           <w:szCs w:val="26"/>
           <w:lang w:val="en-US"/>
@@ -1784,7 +1838,7 @@
       <w:pPr>
         <w:spacing w:line="360" w:lineRule="auto"/>
         <w:rPr>
-          <w:rFonts w:asciiTheme="majorHAnsi" w:hAnsiTheme="majorHAnsi" w:cstheme="majorHAnsi"/>
+          <w:rFonts w:ascii="Times New Roman" w:hAnsi="Times New Roman" w:cs="Times New Roman"/>
           <w:sz w:val="26"/>
           <w:szCs w:val="26"/>
           <w:lang w:val="en-US"/>
@@ -1795,7 +1849,7 @@
       <w:pPr>
         <w:spacing w:line="360" w:lineRule="auto"/>
         <w:rPr>
-          <w:rFonts w:asciiTheme="majorHAnsi" w:hAnsiTheme="majorHAnsi" w:cstheme="majorHAnsi"/>
+          <w:rFonts w:ascii="Times New Roman" w:hAnsi="Times New Roman" w:cs="Times New Roman"/>
           <w:sz w:val="26"/>
           <w:szCs w:val="26"/>
           <w:lang w:val="en-US"/>
@@ -1811,7 +1865,7 @@
         </w:numPr>
         <w:spacing w:line="360" w:lineRule="auto"/>
         <w:rPr>
-          <w:rFonts w:cstheme="majorHAnsi"/>
+          <w:rFonts w:ascii="Times New Roman" w:hAnsi="Times New Roman" w:cs="Times New Roman"/>
           <w:sz w:val="26"/>
           <w:szCs w:val="26"/>
           <w:lang w:val="en-US"/>
@@ -1820,7 +1874,7 @@
       <w:bookmarkStart w:id="5" w:name="_Toc273301314"/>
       <w:r>
         <w:rPr>
-          <w:rFonts w:cstheme="majorHAnsi"/>
+          <w:rFonts w:ascii="Times New Roman" w:hAnsi="Times New Roman" w:cs="Times New Roman"/>
           <w:sz w:val="26"/>
           <w:szCs w:val="26"/>
           <w:lang w:val="en-US"/>
@@ -1832,15 +1886,15 @@
     <w:p>
       <w:pPr>
         <w:rPr>
-          <w:rFonts w:asciiTheme="majorHAnsi" w:hAnsiTheme="majorHAnsi" w:cstheme="majorHAnsi"/>
-          <w:sz w:val="26"/>
-          <w:szCs w:val="26"/>
-          <w:lang w:val="en-US"/>
-        </w:rPr>
-      </w:pPr>
-      <w:r>
-        <w:rPr>
-          <w:rFonts w:asciiTheme="majorHAnsi" w:hAnsiTheme="majorHAnsi" w:cstheme="majorHAnsi"/>
+          <w:rFonts w:ascii="Times New Roman" w:hAnsi="Times New Roman" w:cs="Times New Roman"/>
+          <w:sz w:val="26"/>
+          <w:szCs w:val="26"/>
+          <w:lang w:val="en-US"/>
+        </w:rPr>
+      </w:pPr>
+      <w:r>
+        <w:rPr>
+          <w:rFonts w:ascii="Times New Roman" w:hAnsi="Times New Roman" w:cs="Times New Roman"/>
           <w:sz w:val="26"/>
           <w:szCs w:val="26"/>
         </w:rPr>
@@ -1867,7 +1921,7 @@
           <v:shape id="_x0000_i1025" type="#_x0000_t75" style="width:443.7pt;height:286.35pt" o:ole="">
             <v:imagedata r:id="rId8" o:title=""/>
           </v:shape>
-          <o:OLEObject Type="Embed" ProgID="PowerPoint.Slide.12" ShapeID="_x0000_i1025" DrawAspect="Content" ObjectID="_1347097060" r:id="rId9"/>
+          <o:OLEObject Type="Embed" ProgID="PowerPoint.Slide.12" ShapeID="_x0000_i1025" DrawAspect="Content" ObjectID="_1347102949" r:id="rId9"/>
         </w:object>
       </w:r>
     </w:p>
@@ -1879,12 +1933,14 @@
           <w:numId w:val="2"/>
         </w:numPr>
         <w:rPr>
+          <w:rFonts w:ascii="Times New Roman" w:hAnsi="Times New Roman" w:cs="Times New Roman"/>
           <w:lang w:val="en-US"/>
         </w:rPr>
       </w:pPr>
       <w:bookmarkStart w:id="6" w:name="_Toc273301315"/>
       <w:r>
         <w:rPr>
+          <w:rFonts w:ascii="Times New Roman" w:hAnsi="Times New Roman" w:cs="Times New Roman"/>
           <w:lang w:val="en-US"/>
         </w:rPr>
         <w:t>Core</w:t>
@@ -1899,15 +1955,15 @@
           <w:numId w:val="2"/>
         </w:numPr>
         <w:rPr>
-          <w:rFonts w:asciiTheme="majorHAnsi" w:hAnsiTheme="majorHAnsi" w:cstheme="majorHAnsi"/>
-          <w:sz w:val="26"/>
-          <w:szCs w:val="26"/>
-          <w:lang w:val="en-US"/>
-        </w:rPr>
-      </w:pPr>
-      <w:r>
-        <w:rPr>
-          <w:rFonts w:asciiTheme="majorHAnsi" w:hAnsiTheme="majorHAnsi" w:cstheme="majorHAnsi"/>
+          <w:rFonts w:ascii="Times New Roman" w:hAnsi="Times New Roman" w:cs="Times New Roman"/>
+          <w:sz w:val="26"/>
+          <w:szCs w:val="26"/>
+          <w:lang w:val="en-US"/>
+        </w:rPr>
+      </w:pPr>
+      <w:r>
+        <w:rPr>
+          <w:rFonts w:ascii="Times New Roman" w:hAnsi="Times New Roman" w:cs="Times New Roman"/>
           <w:sz w:val="26"/>
           <w:szCs w:val="26"/>
           <w:lang w:val="en-US"/>
@@ -1923,15 +1979,15 @@
           <w:numId w:val="2"/>
         </w:numPr>
         <w:rPr>
-          <w:rFonts w:asciiTheme="majorHAnsi" w:hAnsiTheme="majorHAnsi" w:cstheme="majorHAnsi"/>
-          <w:sz w:val="26"/>
-          <w:szCs w:val="26"/>
-          <w:lang w:val="en-US"/>
-        </w:rPr>
-      </w:pPr>
-      <w:r>
-        <w:rPr>
-          <w:rFonts w:asciiTheme="majorHAnsi" w:hAnsiTheme="majorHAnsi" w:cstheme="majorHAnsi"/>
+          <w:rFonts w:ascii="Times New Roman" w:hAnsi="Times New Roman" w:cs="Times New Roman"/>
+          <w:sz w:val="26"/>
+          <w:szCs w:val="26"/>
+          <w:lang w:val="en-US"/>
+        </w:rPr>
+      </w:pPr>
+      <w:r>
+        <w:rPr>
+          <w:rFonts w:ascii="Times New Roman" w:hAnsi="Times New Roman" w:cs="Times New Roman"/>
           <w:sz w:val="26"/>
           <w:szCs w:val="26"/>
           <w:lang w:val="en-US"/>
@@ -1947,7 +2003,7 @@
           <w:numId w:val="2"/>
         </w:numPr>
         <w:rPr>
-          <w:rFonts w:asciiTheme="majorHAnsi" w:hAnsiTheme="majorHAnsi" w:cstheme="majorHAnsi"/>
+          <w:rFonts w:ascii="Times New Roman" w:hAnsi="Times New Roman" w:cs="Times New Roman"/>
           <w:sz w:val="26"/>
           <w:szCs w:val="26"/>
           <w:lang w:val="fr-FR"/>
@@ -1955,7 +2011,7 @@
       </w:pPr>
       <w:r>
         <w:rPr>
-          <w:rFonts w:asciiTheme="majorHAnsi" w:hAnsiTheme="majorHAnsi" w:cstheme="majorHAnsi"/>
+          <w:rFonts w:ascii="Times New Roman" w:hAnsi="Times New Roman" w:cs="Times New Roman"/>
           <w:sz w:val="26"/>
           <w:szCs w:val="26"/>
           <w:lang w:val="fr-FR"/>
@@ -1971,15 +2027,15 @@
           <w:numId w:val="2"/>
         </w:numPr>
         <w:rPr>
-          <w:rFonts w:asciiTheme="majorHAnsi" w:hAnsiTheme="majorHAnsi" w:cstheme="majorHAnsi"/>
-          <w:sz w:val="26"/>
-          <w:szCs w:val="26"/>
-          <w:lang w:val="en-US"/>
-        </w:rPr>
-      </w:pPr>
-      <w:r>
-        <w:rPr>
-          <w:rFonts w:asciiTheme="majorHAnsi" w:hAnsiTheme="majorHAnsi" w:cstheme="majorHAnsi"/>
+          <w:rFonts w:ascii="Times New Roman" w:hAnsi="Times New Roman" w:cs="Times New Roman"/>
+          <w:sz w:val="26"/>
+          <w:szCs w:val="26"/>
+          <w:lang w:val="en-US"/>
+        </w:rPr>
+      </w:pPr>
+      <w:r>
+        <w:rPr>
+          <w:rFonts w:ascii="Times New Roman" w:hAnsi="Times New Roman" w:cs="Times New Roman"/>
           <w:sz w:val="26"/>
           <w:szCs w:val="26"/>
           <w:lang w:val="en-US"/>
@@ -1992,7 +2048,7 @@
         <w:pStyle w:val="ListParagraph"/>
         <w:ind w:left="2160"/>
         <w:rPr>
-          <w:rFonts w:asciiTheme="majorHAnsi" w:hAnsiTheme="majorHAnsi" w:cstheme="majorHAnsi"/>
+          <w:rFonts w:ascii="Times New Roman" w:hAnsi="Times New Roman" w:cs="Times New Roman"/>
           <w:sz w:val="26"/>
           <w:szCs w:val="26"/>
           <w:lang w:val="en-US"/>
@@ -2008,12 +2064,14 @@
         </w:numPr>
         <w:spacing w:line="240" w:lineRule="auto"/>
         <w:rPr>
+          <w:rFonts w:ascii="Times New Roman" w:hAnsi="Times New Roman" w:cs="Times New Roman"/>
           <w:lang w:val="en-US"/>
         </w:rPr>
       </w:pPr>
       <w:bookmarkStart w:id="7" w:name="_Toc273301316"/>
       <w:r>
         <w:rPr>
+          <w:rFonts w:ascii="Times New Roman" w:hAnsi="Times New Roman" w:cs="Times New Roman"/>
           <w:lang w:val="en-US"/>
         </w:rPr>
         <w:t>Kiến trúc phân lớp của chương trình:</w:t>
@@ -2021,6 +2079,7 @@
       <w:bookmarkEnd w:id="7"/>
       <w:r>
         <w:rPr>
+          <w:rFonts w:ascii="Times New Roman" w:hAnsi="Times New Roman" w:cs="Times New Roman"/>
           <w:lang w:val="en-US"/>
         </w:rPr>
         <w:t xml:space="preserve"> </w:t>
@@ -2038,14 +2097,14 @@
         </w:tabs>
         <w:spacing w:line="240" w:lineRule="auto"/>
         <w:rPr>
-          <w:rFonts w:asciiTheme="majorHAnsi" w:hAnsiTheme="majorHAnsi" w:cstheme="majorHAnsi"/>
-          <w:sz w:val="26"/>
-          <w:szCs w:val="26"/>
-        </w:rPr>
-      </w:pPr>
-      <w:r>
-        <w:rPr>
-          <w:rFonts w:asciiTheme="majorHAnsi" w:hAnsiTheme="majorHAnsi" w:cstheme="majorHAnsi"/>
+          <w:rFonts w:ascii="Times New Roman" w:hAnsi="Times New Roman" w:cs="Times New Roman"/>
+          <w:sz w:val="26"/>
+          <w:szCs w:val="26"/>
+        </w:rPr>
+      </w:pPr>
+      <w:r>
+        <w:rPr>
+          <w:rFonts w:ascii="Times New Roman" w:hAnsi="Times New Roman" w:cs="Times New Roman"/>
           <w:sz w:val="26"/>
           <w:szCs w:val="26"/>
         </w:rPr>
@@ -2059,14 +2118,14 @@
         </w:tabs>
         <w:spacing w:line="240" w:lineRule="auto"/>
         <w:rPr>
-          <w:rFonts w:asciiTheme="majorHAnsi" w:hAnsiTheme="majorHAnsi" w:cstheme="majorHAnsi"/>
-          <w:sz w:val="26"/>
-          <w:szCs w:val="26"/>
-        </w:rPr>
-      </w:pPr>
-      <w:r>
-        <w:rPr>
-          <w:rFonts w:asciiTheme="majorHAnsi" w:hAnsiTheme="majorHAnsi" w:cstheme="majorHAnsi"/>
+          <w:rFonts w:ascii="Times New Roman" w:hAnsi="Times New Roman" w:cs="Times New Roman"/>
+          <w:sz w:val="26"/>
+          <w:szCs w:val="26"/>
+        </w:rPr>
+      </w:pPr>
+      <w:r>
+        <w:rPr>
+          <w:rFonts w:ascii="Times New Roman" w:hAnsi="Times New Roman" w:cs="Times New Roman"/>
           <w:sz w:val="26"/>
           <w:szCs w:val="26"/>
         </w:rPr>
@@ -2074,7 +2133,7 @@
       </w:r>
       <w:r>
         <w:rPr>
-          <w:rFonts w:asciiTheme="majorHAnsi" w:hAnsiTheme="majorHAnsi" w:cstheme="majorHAnsi"/>
+          <w:rFonts w:ascii="Times New Roman" w:hAnsi="Times New Roman" w:cs="Times New Roman"/>
           <w:sz w:val="26"/>
           <w:szCs w:val="26"/>
           <w:lang w:val="en-US"/>
@@ -2083,7 +2142,7 @@
       </w:r>
       <w:r>
         <w:rPr>
-          <w:rFonts w:asciiTheme="majorHAnsi" w:hAnsiTheme="majorHAnsi" w:cstheme="majorHAnsi"/>
+          <w:rFonts w:ascii="Times New Roman" w:hAnsi="Times New Roman" w:cs="Times New Roman"/>
           <w:sz w:val="26"/>
           <w:szCs w:val="26"/>
         </w:rPr>
@@ -2091,7 +2150,7 @@
       </w:r>
       <w:r>
         <w:rPr>
-          <w:rFonts w:asciiTheme="majorHAnsi" w:hAnsiTheme="majorHAnsi" w:cstheme="majorHAnsi"/>
+          <w:rFonts w:ascii="Times New Roman" w:hAnsi="Times New Roman" w:cs="Times New Roman"/>
           <w:sz w:val="26"/>
           <w:szCs w:val="26"/>
           <w:lang w:val="en-US"/>
@@ -2100,7 +2159,7 @@
       </w:r>
       <w:r>
         <w:rPr>
-          <w:rFonts w:asciiTheme="majorHAnsi" w:hAnsiTheme="majorHAnsi" w:cstheme="majorHAnsi"/>
+          <w:rFonts w:ascii="Times New Roman" w:hAnsi="Times New Roman" w:cs="Times New Roman"/>
           <w:sz w:val="26"/>
           <w:szCs w:val="26"/>
           <w:lang w:val="en-US"/>
@@ -2109,7 +2168,7 @@
       </w:r>
       <w:r>
         <w:rPr>
-          <w:rFonts w:asciiTheme="majorHAnsi" w:hAnsiTheme="majorHAnsi" w:cstheme="majorHAnsi"/>
+          <w:rFonts w:ascii="Times New Roman" w:hAnsi="Times New Roman" w:cs="Times New Roman"/>
           <w:sz w:val="26"/>
           <w:szCs w:val="26"/>
         </w:rPr>
@@ -2124,15 +2183,15 @@
         </w:tabs>
         <w:spacing w:line="240" w:lineRule="auto"/>
         <w:rPr>
-          <w:rFonts w:asciiTheme="majorHAnsi" w:hAnsiTheme="majorHAnsi" w:cstheme="majorHAnsi"/>
-          <w:sz w:val="26"/>
-          <w:szCs w:val="26"/>
-          <w:lang w:val="en-US"/>
-        </w:rPr>
-      </w:pPr>
-      <w:r>
-        <w:rPr>
-          <w:rFonts w:asciiTheme="majorHAnsi" w:hAnsiTheme="majorHAnsi" w:cstheme="majorHAnsi"/>
+          <w:rFonts w:ascii="Times New Roman" w:hAnsi="Times New Roman" w:cs="Times New Roman"/>
+          <w:sz w:val="26"/>
+          <w:szCs w:val="26"/>
+          <w:lang w:val="en-US"/>
+        </w:rPr>
+      </w:pPr>
+      <w:r>
+        <w:rPr>
+          <w:rFonts w:ascii="Times New Roman" w:hAnsi="Times New Roman" w:cs="Times New Roman"/>
           <w:sz w:val="26"/>
           <w:szCs w:val="26"/>
         </w:rPr>
@@ -2140,7 +2199,7 @@
       </w:r>
       <w:r>
         <w:rPr>
-          <w:rFonts w:asciiTheme="majorHAnsi" w:hAnsiTheme="majorHAnsi" w:cstheme="majorHAnsi"/>
+          <w:rFonts w:ascii="Times New Roman" w:hAnsi="Times New Roman" w:cs="Times New Roman"/>
           <w:sz w:val="26"/>
           <w:szCs w:val="26"/>
         </w:rPr>
@@ -2149,7 +2208,7 @@
       </w:r>
       <w:r>
         <w:rPr>
-          <w:rFonts w:asciiTheme="majorHAnsi" w:hAnsiTheme="majorHAnsi" w:cstheme="majorHAnsi"/>
+          <w:rFonts w:ascii="Times New Roman" w:hAnsi="Times New Roman" w:cs="Times New Roman"/>
           <w:sz w:val="26"/>
           <w:szCs w:val="26"/>
           <w:lang w:val="en-US"/>
@@ -2165,15 +2224,15 @@
         </w:tabs>
         <w:spacing w:line="240" w:lineRule="auto"/>
         <w:rPr>
-          <w:rFonts w:asciiTheme="majorHAnsi" w:hAnsiTheme="majorHAnsi" w:cstheme="majorHAnsi"/>
-          <w:sz w:val="26"/>
-          <w:szCs w:val="26"/>
-          <w:lang w:val="en-US"/>
-        </w:rPr>
-      </w:pPr>
-      <w:r>
-        <w:rPr>
-          <w:rFonts w:asciiTheme="majorHAnsi" w:hAnsiTheme="majorHAnsi" w:cstheme="majorHAnsi"/>
+          <w:rFonts w:ascii="Times New Roman" w:hAnsi="Times New Roman" w:cs="Times New Roman"/>
+          <w:sz w:val="26"/>
+          <w:szCs w:val="26"/>
+          <w:lang w:val="en-US"/>
+        </w:rPr>
+      </w:pPr>
+      <w:r>
+        <w:rPr>
+          <w:rFonts w:ascii="Times New Roman" w:hAnsi="Times New Roman" w:cs="Times New Roman"/>
           <w:sz w:val="26"/>
           <w:szCs w:val="26"/>
         </w:rPr>
@@ -2181,7 +2240,7 @@
       </w:r>
       <w:r>
         <w:rPr>
-          <w:rFonts w:asciiTheme="majorHAnsi" w:hAnsiTheme="majorHAnsi" w:cstheme="majorHAnsi"/>
+          <w:rFonts w:ascii="Times New Roman" w:hAnsi="Times New Roman" w:cs="Times New Roman"/>
           <w:sz w:val="26"/>
           <w:szCs w:val="26"/>
         </w:rPr>
@@ -2196,15 +2255,15 @@
         </w:tabs>
         <w:spacing w:line="240" w:lineRule="auto"/>
         <w:rPr>
-          <w:rFonts w:asciiTheme="majorHAnsi" w:hAnsiTheme="majorHAnsi" w:cstheme="majorHAnsi"/>
-          <w:sz w:val="26"/>
-          <w:szCs w:val="26"/>
-          <w:lang w:val="en-US"/>
-        </w:rPr>
-      </w:pPr>
-      <w:r>
-        <w:rPr>
-          <w:rFonts w:asciiTheme="majorHAnsi" w:hAnsiTheme="majorHAnsi" w:cstheme="majorHAnsi"/>
+          <w:rFonts w:ascii="Times New Roman" w:hAnsi="Times New Roman" w:cs="Times New Roman"/>
+          <w:sz w:val="26"/>
+          <w:szCs w:val="26"/>
+          <w:lang w:val="en-US"/>
+        </w:rPr>
+      </w:pPr>
+      <w:r>
+        <w:rPr>
+          <w:rFonts w:ascii="Times New Roman" w:hAnsi="Times New Roman" w:cs="Times New Roman"/>
           <w:sz w:val="26"/>
           <w:szCs w:val="26"/>
           <w:lang w:val="en-US"/>
@@ -2220,7 +2279,7 @@
         </w:tabs>
         <w:spacing w:line="240" w:lineRule="auto"/>
         <w:rPr>
-          <w:rFonts w:asciiTheme="majorHAnsi" w:hAnsiTheme="majorHAnsi" w:cstheme="majorHAnsi"/>
+          <w:rFonts w:ascii="Times New Roman" w:hAnsi="Times New Roman" w:cs="Times New Roman"/>
           <w:sz w:val="26"/>
           <w:szCs w:val="26"/>
           <w:lang w:val="en-US"/>
@@ -2234,7 +2293,7 @@
         </w:tabs>
         <w:spacing w:line="240" w:lineRule="auto"/>
         <w:rPr>
-          <w:rFonts w:asciiTheme="majorHAnsi" w:hAnsiTheme="majorHAnsi" w:cstheme="majorHAnsi"/>
+          <w:rFonts w:ascii="Times New Roman" w:hAnsi="Times New Roman" w:cs="Times New Roman"/>
           <w:sz w:val="26"/>
           <w:szCs w:val="26"/>
           <w:lang w:val="en-US"/>
@@ -2253,14 +2312,14 @@
         </w:tabs>
         <w:spacing w:line="240" w:lineRule="auto"/>
         <w:rPr>
-          <w:rFonts w:asciiTheme="majorHAnsi" w:hAnsiTheme="majorHAnsi" w:cstheme="majorHAnsi"/>
-          <w:sz w:val="26"/>
-          <w:szCs w:val="26"/>
-        </w:rPr>
-      </w:pPr>
-      <w:r>
-        <w:rPr>
-          <w:rFonts w:asciiTheme="majorHAnsi" w:hAnsiTheme="majorHAnsi" w:cstheme="majorHAnsi"/>
+          <w:rFonts w:ascii="Times New Roman" w:hAnsi="Times New Roman" w:cs="Times New Roman"/>
+          <w:sz w:val="26"/>
+          <w:szCs w:val="26"/>
+        </w:rPr>
+      </w:pPr>
+      <w:r>
+        <w:rPr>
+          <w:rFonts w:ascii="Times New Roman" w:hAnsi="Times New Roman" w:cs="Times New Roman"/>
           <w:sz w:val="26"/>
           <w:szCs w:val="26"/>
         </w:rPr>
@@ -2275,14 +2334,14 @@
         </w:tabs>
         <w:spacing w:line="240" w:lineRule="auto"/>
         <w:rPr>
-          <w:rFonts w:asciiTheme="majorHAnsi" w:hAnsiTheme="majorHAnsi" w:cstheme="majorHAnsi"/>
-          <w:sz w:val="26"/>
-          <w:szCs w:val="26"/>
-        </w:rPr>
-      </w:pPr>
-      <w:r>
-        <w:rPr>
-          <w:rFonts w:asciiTheme="majorHAnsi" w:hAnsiTheme="majorHAnsi" w:cstheme="majorHAnsi"/>
+          <w:rFonts w:ascii="Times New Roman" w:hAnsi="Times New Roman" w:cs="Times New Roman"/>
+          <w:sz w:val="26"/>
+          <w:szCs w:val="26"/>
+        </w:rPr>
+      </w:pPr>
+      <w:r>
+        <w:rPr>
+          <w:rFonts w:ascii="Times New Roman" w:hAnsi="Times New Roman" w:cs="Times New Roman"/>
           <w:sz w:val="26"/>
           <w:szCs w:val="26"/>
         </w:rPr>
@@ -2290,7 +2349,7 @@
       </w:r>
       <w:r>
         <w:rPr>
-          <w:rFonts w:asciiTheme="majorHAnsi" w:hAnsiTheme="majorHAnsi" w:cstheme="majorHAnsi"/>
+          <w:rFonts w:ascii="Times New Roman" w:hAnsi="Times New Roman" w:cs="Times New Roman"/>
           <w:sz w:val="26"/>
           <w:szCs w:val="26"/>
           <w:lang w:val="en-US"/>
@@ -2299,7 +2358,7 @@
       </w:r>
       <w:r>
         <w:rPr>
-          <w:rFonts w:asciiTheme="majorHAnsi" w:hAnsiTheme="majorHAnsi" w:cstheme="majorHAnsi"/>
+          <w:rFonts w:ascii="Times New Roman" w:hAnsi="Times New Roman" w:cs="Times New Roman"/>
           <w:sz w:val="26"/>
           <w:szCs w:val="26"/>
         </w:rPr>
@@ -2307,7 +2366,7 @@
       </w:r>
       <w:r>
         <w:rPr>
-          <w:rFonts w:asciiTheme="majorHAnsi" w:hAnsiTheme="majorHAnsi" w:cstheme="majorHAnsi"/>
+          <w:rFonts w:ascii="Times New Roman" w:hAnsi="Times New Roman" w:cs="Times New Roman"/>
           <w:sz w:val="26"/>
           <w:szCs w:val="26"/>
           <w:lang w:val="en-US"/>
@@ -2316,7 +2375,7 @@
       </w:r>
       <w:r>
         <w:rPr>
-          <w:rFonts w:asciiTheme="majorHAnsi" w:hAnsiTheme="majorHAnsi" w:cstheme="majorHAnsi"/>
+          <w:rFonts w:ascii="Times New Roman" w:hAnsi="Times New Roman" w:cs="Times New Roman"/>
           <w:sz w:val="26"/>
           <w:szCs w:val="26"/>
           <w:lang w:val="en-US"/>
@@ -2325,7 +2384,7 @@
       </w:r>
       <w:r>
         <w:rPr>
-          <w:rFonts w:asciiTheme="majorHAnsi" w:hAnsiTheme="majorHAnsi" w:cstheme="majorHAnsi"/>
+          <w:rFonts w:ascii="Times New Roman" w:hAnsi="Times New Roman" w:cs="Times New Roman"/>
           <w:sz w:val="26"/>
           <w:szCs w:val="26"/>
         </w:rPr>
@@ -2340,15 +2399,15 @@
         </w:tabs>
         <w:spacing w:line="240" w:lineRule="auto"/>
         <w:rPr>
-          <w:rFonts w:asciiTheme="majorHAnsi" w:hAnsiTheme="majorHAnsi" w:cstheme="majorHAnsi"/>
-          <w:sz w:val="26"/>
-          <w:szCs w:val="26"/>
-          <w:lang w:val="en-US"/>
-        </w:rPr>
-      </w:pPr>
-      <w:r>
-        <w:rPr>
-          <w:rFonts w:asciiTheme="majorHAnsi" w:hAnsiTheme="majorHAnsi" w:cstheme="majorHAnsi"/>
+          <w:rFonts w:ascii="Times New Roman" w:hAnsi="Times New Roman" w:cs="Times New Roman"/>
+          <w:sz w:val="26"/>
+          <w:szCs w:val="26"/>
+          <w:lang w:val="en-US"/>
+        </w:rPr>
+      </w:pPr>
+      <w:r>
+        <w:rPr>
+          <w:rFonts w:ascii="Times New Roman" w:hAnsi="Times New Roman" w:cs="Times New Roman"/>
           <w:sz w:val="26"/>
           <w:szCs w:val="26"/>
         </w:rPr>
@@ -2356,7 +2415,7 @@
       </w:r>
       <w:r>
         <w:rPr>
-          <w:rFonts w:asciiTheme="majorHAnsi" w:hAnsiTheme="majorHAnsi" w:cstheme="majorHAnsi"/>
+          <w:rFonts w:ascii="Times New Roman" w:hAnsi="Times New Roman" w:cs="Times New Roman"/>
           <w:sz w:val="26"/>
           <w:szCs w:val="26"/>
         </w:rPr>
@@ -2365,7 +2424,7 @@
       </w:r>
       <w:r>
         <w:rPr>
-          <w:rFonts w:asciiTheme="majorHAnsi" w:hAnsiTheme="majorHAnsi" w:cstheme="majorHAnsi"/>
+          <w:rFonts w:ascii="Times New Roman" w:hAnsi="Times New Roman" w:cs="Times New Roman"/>
           <w:sz w:val="26"/>
           <w:szCs w:val="26"/>
           <w:lang w:val="en-US"/>
@@ -2381,15 +2440,15 @@
         </w:tabs>
         <w:spacing w:line="240" w:lineRule="auto"/>
         <w:rPr>
-          <w:rFonts w:asciiTheme="majorHAnsi" w:hAnsiTheme="majorHAnsi" w:cstheme="majorHAnsi"/>
-          <w:sz w:val="26"/>
-          <w:szCs w:val="26"/>
-          <w:lang w:val="en-US"/>
-        </w:rPr>
-      </w:pPr>
-      <w:r>
-        <w:rPr>
-          <w:rFonts w:asciiTheme="majorHAnsi" w:hAnsiTheme="majorHAnsi" w:cstheme="majorHAnsi"/>
+          <w:rFonts w:ascii="Times New Roman" w:hAnsi="Times New Roman" w:cs="Times New Roman"/>
+          <w:sz w:val="26"/>
+          <w:szCs w:val="26"/>
+          <w:lang w:val="en-US"/>
+        </w:rPr>
+      </w:pPr>
+      <w:r>
+        <w:rPr>
+          <w:rFonts w:ascii="Times New Roman" w:hAnsi="Times New Roman" w:cs="Times New Roman"/>
           <w:sz w:val="26"/>
           <w:szCs w:val="26"/>
         </w:rPr>
@@ -2397,7 +2456,7 @@
       </w:r>
       <w:r>
         <w:rPr>
-          <w:rFonts w:asciiTheme="majorHAnsi" w:hAnsiTheme="majorHAnsi" w:cstheme="majorHAnsi"/>
+          <w:rFonts w:ascii="Times New Roman" w:hAnsi="Times New Roman" w:cs="Times New Roman"/>
           <w:sz w:val="26"/>
           <w:szCs w:val="26"/>
         </w:rPr>
@@ -2412,15 +2471,15 @@
         </w:tabs>
         <w:spacing w:line="240" w:lineRule="auto"/>
         <w:rPr>
-          <w:rFonts w:asciiTheme="majorHAnsi" w:hAnsiTheme="majorHAnsi" w:cstheme="majorHAnsi"/>
-          <w:sz w:val="26"/>
-          <w:szCs w:val="26"/>
-          <w:lang w:val="en-US"/>
-        </w:rPr>
-      </w:pPr>
-      <w:r>
-        <w:rPr>
-          <w:rFonts w:asciiTheme="majorHAnsi" w:hAnsiTheme="majorHAnsi" w:cstheme="majorHAnsi"/>
+          <w:rFonts w:ascii="Times New Roman" w:hAnsi="Times New Roman" w:cs="Times New Roman"/>
+          <w:sz w:val="26"/>
+          <w:szCs w:val="26"/>
+          <w:lang w:val="en-US"/>
+        </w:rPr>
+      </w:pPr>
+      <w:r>
+        <w:rPr>
+          <w:rFonts w:ascii="Times New Roman" w:hAnsi="Times New Roman" w:cs="Times New Roman"/>
           <w:sz w:val="26"/>
           <w:szCs w:val="26"/>
           <w:lang w:val="en-US"/>
@@ -2441,14 +2500,14 @@
         </w:tabs>
         <w:spacing w:line="240" w:lineRule="auto"/>
         <w:rPr>
-          <w:rFonts w:asciiTheme="majorHAnsi" w:hAnsiTheme="majorHAnsi" w:cstheme="majorHAnsi"/>
-          <w:sz w:val="26"/>
-          <w:szCs w:val="26"/>
-        </w:rPr>
-      </w:pPr>
-      <w:r>
-        <w:rPr>
-          <w:rFonts w:asciiTheme="majorHAnsi" w:hAnsiTheme="majorHAnsi" w:cstheme="majorHAnsi"/>
+          <w:rFonts w:ascii="Times New Roman" w:hAnsi="Times New Roman" w:cs="Times New Roman"/>
+          <w:sz w:val="26"/>
+          <w:szCs w:val="26"/>
+        </w:rPr>
+      </w:pPr>
+      <w:r>
+        <w:rPr>
+          <w:rFonts w:ascii="Times New Roman" w:hAnsi="Times New Roman" w:cs="Times New Roman"/>
           <w:sz w:val="26"/>
           <w:szCs w:val="26"/>
         </w:rPr>
@@ -2462,14 +2521,14 @@
         </w:tabs>
         <w:spacing w:line="240" w:lineRule="auto"/>
         <w:rPr>
-          <w:rFonts w:asciiTheme="majorHAnsi" w:hAnsiTheme="majorHAnsi" w:cstheme="majorHAnsi"/>
-          <w:sz w:val="26"/>
-          <w:szCs w:val="26"/>
-        </w:rPr>
-      </w:pPr>
-      <w:r>
-        <w:rPr>
-          <w:rFonts w:asciiTheme="majorHAnsi" w:hAnsiTheme="majorHAnsi" w:cstheme="majorHAnsi"/>
+          <w:rFonts w:ascii="Times New Roman" w:hAnsi="Times New Roman" w:cs="Times New Roman"/>
+          <w:sz w:val="26"/>
+          <w:szCs w:val="26"/>
+        </w:rPr>
+      </w:pPr>
+      <w:r>
+        <w:rPr>
+          <w:rFonts w:ascii="Times New Roman" w:hAnsi="Times New Roman" w:cs="Times New Roman"/>
           <w:sz w:val="26"/>
           <w:szCs w:val="26"/>
         </w:rPr>
@@ -2477,7 +2536,7 @@
       </w:r>
       <w:r>
         <w:rPr>
-          <w:rFonts w:asciiTheme="majorHAnsi" w:hAnsiTheme="majorHAnsi" w:cstheme="majorHAnsi"/>
+          <w:rFonts w:ascii="Times New Roman" w:hAnsi="Times New Roman" w:cs="Times New Roman"/>
           <w:sz w:val="26"/>
           <w:szCs w:val="26"/>
           <w:lang w:val="fr-FR"/>
@@ -2486,7 +2545,7 @@
       </w:r>
       <w:r>
         <w:rPr>
-          <w:rFonts w:asciiTheme="majorHAnsi" w:hAnsiTheme="majorHAnsi" w:cstheme="majorHAnsi"/>
+          <w:rFonts w:ascii="Times New Roman" w:hAnsi="Times New Roman" w:cs="Times New Roman"/>
           <w:sz w:val="26"/>
           <w:szCs w:val="26"/>
         </w:rPr>
@@ -2494,7 +2553,7 @@
       </w:r>
       <w:r>
         <w:rPr>
-          <w:rFonts w:asciiTheme="majorHAnsi" w:hAnsiTheme="majorHAnsi" w:cstheme="majorHAnsi"/>
+          <w:rFonts w:ascii="Times New Roman" w:hAnsi="Times New Roman" w:cs="Times New Roman"/>
           <w:sz w:val="26"/>
           <w:szCs w:val="26"/>
           <w:lang w:val="fr-FR"/>
@@ -2503,7 +2562,7 @@
       </w:r>
       <w:r>
         <w:rPr>
-          <w:rFonts w:asciiTheme="majorHAnsi" w:hAnsiTheme="majorHAnsi" w:cstheme="majorHAnsi"/>
+          <w:rFonts w:ascii="Times New Roman" w:hAnsi="Times New Roman" w:cs="Times New Roman"/>
           <w:sz w:val="26"/>
           <w:szCs w:val="26"/>
           <w:lang w:val="fr-FR"/>
@@ -2512,7 +2571,7 @@
       </w:r>
       <w:r>
         <w:rPr>
-          <w:rFonts w:asciiTheme="majorHAnsi" w:hAnsiTheme="majorHAnsi" w:cstheme="majorHAnsi"/>
+          <w:rFonts w:ascii="Times New Roman" w:hAnsi="Times New Roman" w:cs="Times New Roman"/>
           <w:sz w:val="26"/>
           <w:szCs w:val="26"/>
         </w:rPr>
@@ -2527,7 +2586,7 @@
         </w:tabs>
         <w:spacing w:line="240" w:lineRule="auto"/>
         <w:rPr>
-          <w:rFonts w:asciiTheme="majorHAnsi" w:hAnsiTheme="majorHAnsi" w:cstheme="majorHAnsi"/>
+          <w:rFonts w:ascii="Times New Roman" w:hAnsi="Times New Roman" w:cs="Times New Roman"/>
           <w:sz w:val="26"/>
           <w:szCs w:val="26"/>
           <w:lang w:val="fr-FR"/>
@@ -2535,7 +2594,7 @@
       </w:pPr>
       <w:r>
         <w:rPr>
-          <w:rFonts w:asciiTheme="majorHAnsi" w:hAnsiTheme="majorHAnsi" w:cstheme="majorHAnsi"/>
+          <w:rFonts w:ascii="Times New Roman" w:hAnsi="Times New Roman" w:cs="Times New Roman"/>
           <w:sz w:val="26"/>
           <w:szCs w:val="26"/>
         </w:rPr>
@@ -2543,7 +2602,7 @@
       </w:r>
       <w:r>
         <w:rPr>
-          <w:rFonts w:asciiTheme="majorHAnsi" w:hAnsiTheme="majorHAnsi" w:cstheme="majorHAnsi"/>
+          <w:rFonts w:ascii="Times New Roman" w:hAnsi="Times New Roman" w:cs="Times New Roman"/>
           <w:sz w:val="26"/>
           <w:szCs w:val="26"/>
         </w:rPr>
@@ -2552,7 +2611,7 @@
       </w:r>
       <w:r>
         <w:rPr>
-          <w:rFonts w:asciiTheme="majorHAnsi" w:hAnsiTheme="majorHAnsi" w:cstheme="majorHAnsi"/>
+          <w:rFonts w:ascii="Times New Roman" w:hAnsi="Times New Roman" w:cs="Times New Roman"/>
           <w:sz w:val="26"/>
           <w:szCs w:val="26"/>
           <w:lang w:val="fr-FR"/>
@@ -2568,15 +2627,15 @@
         </w:tabs>
         <w:spacing w:line="240" w:lineRule="auto"/>
         <w:rPr>
-          <w:rFonts w:asciiTheme="majorHAnsi" w:hAnsiTheme="majorHAnsi" w:cstheme="majorHAnsi"/>
-          <w:sz w:val="26"/>
-          <w:szCs w:val="26"/>
-          <w:lang w:val="en-US"/>
-        </w:rPr>
-      </w:pPr>
-      <w:r>
-        <w:rPr>
-          <w:rFonts w:asciiTheme="majorHAnsi" w:hAnsiTheme="majorHAnsi" w:cstheme="majorHAnsi"/>
+          <w:rFonts w:ascii="Times New Roman" w:hAnsi="Times New Roman" w:cs="Times New Roman"/>
+          <w:sz w:val="26"/>
+          <w:szCs w:val="26"/>
+          <w:lang w:val="en-US"/>
+        </w:rPr>
+      </w:pPr>
+      <w:r>
+        <w:rPr>
+          <w:rFonts w:ascii="Times New Roman" w:hAnsi="Times New Roman" w:cs="Times New Roman"/>
           <w:sz w:val="26"/>
           <w:szCs w:val="26"/>
         </w:rPr>
@@ -2584,7 +2643,7 @@
       </w:r>
       <w:r>
         <w:rPr>
-          <w:rFonts w:asciiTheme="majorHAnsi" w:hAnsiTheme="majorHAnsi" w:cstheme="majorHAnsi"/>
+          <w:rFonts w:ascii="Times New Roman" w:hAnsi="Times New Roman" w:cs="Times New Roman"/>
           <w:sz w:val="26"/>
           <w:szCs w:val="26"/>
         </w:rPr>
@@ -2600,15 +2659,15 @@
         </w:tabs>
         <w:spacing w:line="240" w:lineRule="auto"/>
         <w:rPr>
-          <w:rFonts w:asciiTheme="majorHAnsi" w:hAnsiTheme="majorHAnsi" w:cstheme="majorHAnsi"/>
-          <w:sz w:val="26"/>
-          <w:szCs w:val="26"/>
-          <w:lang w:val="en-US"/>
-        </w:rPr>
-      </w:pPr>
-      <w:r>
-        <w:rPr>
-          <w:rFonts w:asciiTheme="majorHAnsi" w:hAnsiTheme="majorHAnsi" w:cstheme="majorHAnsi"/>
+          <w:rFonts w:ascii="Times New Roman" w:hAnsi="Times New Roman" w:cs="Times New Roman"/>
+          <w:sz w:val="26"/>
+          <w:szCs w:val="26"/>
+          <w:lang w:val="en-US"/>
+        </w:rPr>
+      </w:pPr>
+      <w:r>
+        <w:rPr>
+          <w:rFonts w:ascii="Times New Roman" w:hAnsi="Times New Roman" w:cs="Times New Roman"/>
           <w:sz w:val="26"/>
           <w:szCs w:val="26"/>
           <w:lang w:val="en-US"/>
@@ -2617,7 +2676,7 @@
       </w:r>
       <w:r>
         <w:rPr>
-          <w:rFonts w:asciiTheme="majorHAnsi" w:hAnsiTheme="majorHAnsi" w:cstheme="majorHAnsi"/>
+          <w:rFonts w:ascii="Times New Roman" w:hAnsi="Times New Roman" w:cs="Times New Roman"/>
           <w:sz w:val="26"/>
           <w:szCs w:val="26"/>
           <w:lang w:val="en-US"/>
@@ -2638,14 +2697,14 @@
         </w:tabs>
         <w:spacing w:line="240" w:lineRule="auto"/>
         <w:rPr>
-          <w:rFonts w:asciiTheme="majorHAnsi" w:hAnsiTheme="majorHAnsi" w:cstheme="majorHAnsi"/>
-          <w:sz w:val="26"/>
-          <w:szCs w:val="26"/>
-        </w:rPr>
-      </w:pPr>
-      <w:r>
-        <w:rPr>
-          <w:rFonts w:asciiTheme="majorHAnsi" w:hAnsiTheme="majorHAnsi" w:cstheme="majorHAnsi"/>
+          <w:rFonts w:ascii="Times New Roman" w:hAnsi="Times New Roman" w:cs="Times New Roman"/>
+          <w:sz w:val="26"/>
+          <w:szCs w:val="26"/>
+        </w:rPr>
+      </w:pPr>
+      <w:r>
+        <w:rPr>
+          <w:rFonts w:ascii="Times New Roman" w:hAnsi="Times New Roman" w:cs="Times New Roman"/>
           <w:sz w:val="26"/>
           <w:szCs w:val="26"/>
         </w:rPr>
@@ -2659,14 +2718,14 @@
         </w:tabs>
         <w:spacing w:line="240" w:lineRule="auto"/>
         <w:rPr>
-          <w:rFonts w:asciiTheme="majorHAnsi" w:hAnsiTheme="majorHAnsi" w:cstheme="majorHAnsi"/>
-          <w:sz w:val="26"/>
-          <w:szCs w:val="26"/>
-        </w:rPr>
-      </w:pPr>
-      <w:r>
-        <w:rPr>
-          <w:rFonts w:asciiTheme="majorHAnsi" w:hAnsiTheme="majorHAnsi" w:cstheme="majorHAnsi"/>
+          <w:rFonts w:ascii="Times New Roman" w:hAnsi="Times New Roman" w:cs="Times New Roman"/>
+          <w:sz w:val="26"/>
+          <w:szCs w:val="26"/>
+        </w:rPr>
+      </w:pPr>
+      <w:r>
+        <w:rPr>
+          <w:rFonts w:ascii="Times New Roman" w:hAnsi="Times New Roman" w:cs="Times New Roman"/>
           <w:sz w:val="26"/>
           <w:szCs w:val="26"/>
         </w:rPr>
@@ -2674,7 +2733,7 @@
       </w:r>
       <w:r>
         <w:rPr>
-          <w:rFonts w:asciiTheme="majorHAnsi" w:hAnsiTheme="majorHAnsi" w:cstheme="majorHAnsi"/>
+          <w:rFonts w:ascii="Times New Roman" w:hAnsi="Times New Roman" w:cs="Times New Roman"/>
           <w:sz w:val="26"/>
           <w:szCs w:val="26"/>
           <w:lang w:val="fr-FR"/>
@@ -2683,7 +2742,7 @@
       </w:r>
       <w:r>
         <w:rPr>
-          <w:rFonts w:asciiTheme="majorHAnsi" w:hAnsiTheme="majorHAnsi" w:cstheme="majorHAnsi"/>
+          <w:rFonts w:ascii="Times New Roman" w:hAnsi="Times New Roman" w:cs="Times New Roman"/>
           <w:sz w:val="26"/>
           <w:szCs w:val="26"/>
         </w:rPr>
@@ -2691,7 +2750,7 @@
       </w:r>
       <w:r>
         <w:rPr>
-          <w:rFonts w:asciiTheme="majorHAnsi" w:hAnsiTheme="majorHAnsi" w:cstheme="majorHAnsi"/>
+          <w:rFonts w:ascii="Times New Roman" w:hAnsi="Times New Roman" w:cs="Times New Roman"/>
           <w:sz w:val="26"/>
           <w:szCs w:val="26"/>
           <w:lang w:val="fr-FR"/>
@@ -2700,7 +2759,7 @@
       </w:r>
       <w:r>
         <w:rPr>
-          <w:rFonts w:asciiTheme="majorHAnsi" w:hAnsiTheme="majorHAnsi" w:cstheme="majorHAnsi"/>
+          <w:rFonts w:ascii="Times New Roman" w:hAnsi="Times New Roman" w:cs="Times New Roman"/>
           <w:sz w:val="26"/>
           <w:szCs w:val="26"/>
           <w:lang w:val="fr-FR"/>
@@ -2709,7 +2768,7 @@
       </w:r>
       <w:r>
         <w:rPr>
-          <w:rFonts w:asciiTheme="majorHAnsi" w:hAnsiTheme="majorHAnsi" w:cstheme="majorHAnsi"/>
+          <w:rFonts w:ascii="Times New Roman" w:hAnsi="Times New Roman" w:cs="Times New Roman"/>
           <w:sz w:val="26"/>
           <w:szCs w:val="26"/>
         </w:rPr>
@@ -2724,7 +2783,7 @@
         </w:tabs>
         <w:spacing w:line="240" w:lineRule="auto"/>
         <w:rPr>
-          <w:rFonts w:asciiTheme="majorHAnsi" w:hAnsiTheme="majorHAnsi" w:cstheme="majorHAnsi"/>
+          <w:rFonts w:ascii="Times New Roman" w:hAnsi="Times New Roman" w:cs="Times New Roman"/>
           <w:sz w:val="26"/>
           <w:szCs w:val="26"/>
           <w:lang w:val="fr-FR"/>
@@ -2732,7 +2791,7 @@
       </w:pPr>
       <w:r>
         <w:rPr>
-          <w:rFonts w:asciiTheme="majorHAnsi" w:hAnsiTheme="majorHAnsi" w:cstheme="majorHAnsi"/>
+          <w:rFonts w:ascii="Times New Roman" w:hAnsi="Times New Roman" w:cs="Times New Roman"/>
           <w:sz w:val="26"/>
           <w:szCs w:val="26"/>
         </w:rPr>
@@ -2740,7 +2799,7 @@
       </w:r>
       <w:r>
         <w:rPr>
-          <w:rFonts w:asciiTheme="majorHAnsi" w:hAnsiTheme="majorHAnsi" w:cstheme="majorHAnsi"/>
+          <w:rFonts w:ascii="Times New Roman" w:hAnsi="Times New Roman" w:cs="Times New Roman"/>
           <w:sz w:val="26"/>
           <w:szCs w:val="26"/>
         </w:rPr>
@@ -2749,7 +2808,7 @@
       </w:r>
       <w:r>
         <w:rPr>
-          <w:rFonts w:asciiTheme="majorHAnsi" w:hAnsiTheme="majorHAnsi" w:cstheme="majorHAnsi"/>
+          <w:rFonts w:ascii="Times New Roman" w:hAnsi="Times New Roman" w:cs="Times New Roman"/>
           <w:sz w:val="26"/>
           <w:szCs w:val="26"/>
           <w:lang w:val="fr-FR"/>
@@ -2765,15 +2824,15 @@
         </w:tabs>
         <w:spacing w:line="240" w:lineRule="auto"/>
         <w:rPr>
-          <w:rFonts w:asciiTheme="majorHAnsi" w:hAnsiTheme="majorHAnsi" w:cstheme="majorHAnsi"/>
-          <w:sz w:val="26"/>
-          <w:szCs w:val="26"/>
-          <w:lang w:val="en-US"/>
-        </w:rPr>
-      </w:pPr>
-      <w:r>
-        <w:rPr>
-          <w:rFonts w:asciiTheme="majorHAnsi" w:hAnsiTheme="majorHAnsi" w:cstheme="majorHAnsi"/>
+          <w:rFonts w:ascii="Times New Roman" w:hAnsi="Times New Roman" w:cs="Times New Roman"/>
+          <w:sz w:val="26"/>
+          <w:szCs w:val="26"/>
+          <w:lang w:val="en-US"/>
+        </w:rPr>
+      </w:pPr>
+      <w:r>
+        <w:rPr>
+          <w:rFonts w:ascii="Times New Roman" w:hAnsi="Times New Roman" w:cs="Times New Roman"/>
           <w:sz w:val="26"/>
           <w:szCs w:val="26"/>
         </w:rPr>
@@ -2781,7 +2840,7 @@
       </w:r>
       <w:r>
         <w:rPr>
-          <w:rFonts w:asciiTheme="majorHAnsi" w:hAnsiTheme="majorHAnsi" w:cstheme="majorHAnsi"/>
+          <w:rFonts w:ascii="Times New Roman" w:hAnsi="Times New Roman" w:cs="Times New Roman"/>
           <w:sz w:val="26"/>
           <w:szCs w:val="26"/>
         </w:rPr>
@@ -2797,15 +2856,15 @@
         </w:tabs>
         <w:spacing w:line="240" w:lineRule="auto"/>
         <w:rPr>
-          <w:rFonts w:asciiTheme="majorHAnsi" w:hAnsiTheme="majorHAnsi" w:cstheme="majorHAnsi"/>
-          <w:sz w:val="26"/>
-          <w:szCs w:val="26"/>
-          <w:lang w:val="en-US"/>
-        </w:rPr>
-      </w:pPr>
-      <w:r>
-        <w:rPr>
-          <w:rFonts w:asciiTheme="majorHAnsi" w:hAnsiTheme="majorHAnsi" w:cstheme="majorHAnsi"/>
+          <w:rFonts w:ascii="Times New Roman" w:hAnsi="Times New Roman" w:cs="Times New Roman"/>
+          <w:sz w:val="26"/>
+          <w:szCs w:val="26"/>
+          <w:lang w:val="en-US"/>
+        </w:rPr>
+      </w:pPr>
+      <w:r>
+        <w:rPr>
+          <w:rFonts w:ascii="Times New Roman" w:hAnsi="Times New Roman" w:cs="Times New Roman"/>
           <w:sz w:val="26"/>
           <w:szCs w:val="26"/>
           <w:lang w:val="en-US"/>
@@ -2814,7 +2873,7 @@
       </w:r>
       <w:r>
         <w:rPr>
-          <w:rFonts w:asciiTheme="majorHAnsi" w:hAnsiTheme="majorHAnsi" w:cstheme="majorHAnsi"/>
+          <w:rFonts w:ascii="Times New Roman" w:hAnsi="Times New Roman" w:cs="Times New Roman"/>
           <w:sz w:val="26"/>
           <w:szCs w:val="26"/>
           <w:lang w:val="en-US"/>
@@ -2835,14 +2894,14 @@
         </w:tabs>
         <w:spacing w:line="240" w:lineRule="auto"/>
         <w:rPr>
-          <w:rFonts w:asciiTheme="majorHAnsi" w:hAnsiTheme="majorHAnsi" w:cstheme="majorHAnsi"/>
-          <w:sz w:val="26"/>
-          <w:szCs w:val="26"/>
-        </w:rPr>
-      </w:pPr>
-      <w:r>
-        <w:rPr>
-          <w:rFonts w:asciiTheme="majorHAnsi" w:hAnsiTheme="majorHAnsi" w:cstheme="majorHAnsi"/>
+          <w:rFonts w:ascii="Times New Roman" w:hAnsi="Times New Roman" w:cs="Times New Roman"/>
+          <w:sz w:val="26"/>
+          <w:szCs w:val="26"/>
+        </w:rPr>
+      </w:pPr>
+      <w:r>
+        <w:rPr>
+          <w:rFonts w:ascii="Times New Roman" w:hAnsi="Times New Roman" w:cs="Times New Roman"/>
           <w:sz w:val="26"/>
           <w:szCs w:val="26"/>
         </w:rPr>
@@ -2856,14 +2915,14 @@
         </w:tabs>
         <w:spacing w:line="240" w:lineRule="auto"/>
         <w:rPr>
-          <w:rFonts w:asciiTheme="majorHAnsi" w:hAnsiTheme="majorHAnsi" w:cstheme="majorHAnsi"/>
-          <w:sz w:val="26"/>
-          <w:szCs w:val="26"/>
-        </w:rPr>
-      </w:pPr>
-      <w:r>
-        <w:rPr>
-          <w:rFonts w:asciiTheme="majorHAnsi" w:hAnsiTheme="majorHAnsi" w:cstheme="majorHAnsi"/>
+          <w:rFonts w:ascii="Times New Roman" w:hAnsi="Times New Roman" w:cs="Times New Roman"/>
+          <w:sz w:val="26"/>
+          <w:szCs w:val="26"/>
+        </w:rPr>
+      </w:pPr>
+      <w:r>
+        <w:rPr>
+          <w:rFonts w:ascii="Times New Roman" w:hAnsi="Times New Roman" w:cs="Times New Roman"/>
           <w:sz w:val="26"/>
           <w:szCs w:val="26"/>
         </w:rPr>
@@ -2871,7 +2930,7 @@
       </w:r>
       <w:r>
         <w:rPr>
-          <w:rFonts w:asciiTheme="majorHAnsi" w:hAnsiTheme="majorHAnsi" w:cstheme="majorHAnsi"/>
+          <w:rFonts w:ascii="Times New Roman" w:hAnsi="Times New Roman" w:cs="Times New Roman"/>
           <w:sz w:val="26"/>
           <w:szCs w:val="26"/>
           <w:lang w:val="fr-FR"/>
@@ -2880,7 +2939,7 @@
       </w:r>
       <w:r>
         <w:rPr>
-          <w:rFonts w:asciiTheme="majorHAnsi" w:hAnsiTheme="majorHAnsi" w:cstheme="majorHAnsi"/>
+          <w:rFonts w:ascii="Times New Roman" w:hAnsi="Times New Roman" w:cs="Times New Roman"/>
           <w:sz w:val="26"/>
           <w:szCs w:val="26"/>
         </w:rPr>
@@ -2888,7 +2947,7 @@
       </w:r>
       <w:r>
         <w:rPr>
-          <w:rFonts w:asciiTheme="majorHAnsi" w:hAnsiTheme="majorHAnsi" w:cstheme="majorHAnsi"/>
+          <w:rFonts w:ascii="Times New Roman" w:hAnsi="Times New Roman" w:cs="Times New Roman"/>
           <w:sz w:val="26"/>
           <w:szCs w:val="26"/>
           <w:lang w:val="fr-FR"/>
@@ -2897,7 +2956,7 @@
       </w:r>
       <w:r>
         <w:rPr>
-          <w:rFonts w:asciiTheme="majorHAnsi" w:hAnsiTheme="majorHAnsi" w:cstheme="majorHAnsi"/>
+          <w:rFonts w:ascii="Times New Roman" w:hAnsi="Times New Roman" w:cs="Times New Roman"/>
           <w:sz w:val="26"/>
           <w:szCs w:val="26"/>
           <w:lang w:val="fr-FR"/>
@@ -2906,7 +2965,7 @@
       </w:r>
       <w:r>
         <w:rPr>
-          <w:rFonts w:asciiTheme="majorHAnsi" w:hAnsiTheme="majorHAnsi" w:cstheme="majorHAnsi"/>
+          <w:rFonts w:ascii="Times New Roman" w:hAnsi="Times New Roman" w:cs="Times New Roman"/>
           <w:sz w:val="26"/>
           <w:szCs w:val="26"/>
           <w:lang w:val="fr-FR"/>
@@ -2915,7 +2974,7 @@
       </w:r>
       <w:r>
         <w:rPr>
-          <w:rFonts w:asciiTheme="majorHAnsi" w:hAnsiTheme="majorHAnsi" w:cstheme="majorHAnsi"/>
+          <w:rFonts w:ascii="Times New Roman" w:hAnsi="Times New Roman" w:cs="Times New Roman"/>
           <w:sz w:val="26"/>
           <w:szCs w:val="26"/>
         </w:rPr>
@@ -2929,14 +2988,14 @@
         </w:tabs>
         <w:spacing w:line="240" w:lineRule="auto"/>
         <w:rPr>
-          <w:rFonts w:asciiTheme="majorHAnsi" w:hAnsiTheme="majorHAnsi" w:cstheme="majorHAnsi"/>
-          <w:sz w:val="26"/>
-          <w:szCs w:val="26"/>
-        </w:rPr>
-      </w:pPr>
-      <w:r>
-        <w:rPr>
-          <w:rFonts w:asciiTheme="majorHAnsi" w:hAnsiTheme="majorHAnsi" w:cstheme="majorHAnsi"/>
+          <w:rFonts w:ascii="Times New Roman" w:hAnsi="Times New Roman" w:cs="Times New Roman"/>
+          <w:sz w:val="26"/>
+          <w:szCs w:val="26"/>
+        </w:rPr>
+      </w:pPr>
+      <w:r>
+        <w:rPr>
+          <w:rFonts w:ascii="Times New Roman" w:hAnsi="Times New Roman" w:cs="Times New Roman"/>
           <w:sz w:val="26"/>
           <w:szCs w:val="26"/>
         </w:rPr>
@@ -2944,7 +3003,7 @@
       </w:r>
       <w:r>
         <w:rPr>
-          <w:rFonts w:asciiTheme="majorHAnsi" w:hAnsiTheme="majorHAnsi" w:cstheme="majorHAnsi"/>
+          <w:rFonts w:ascii="Times New Roman" w:hAnsi="Times New Roman" w:cs="Times New Roman"/>
           <w:sz w:val="26"/>
           <w:szCs w:val="26"/>
         </w:rPr>
@@ -2959,14 +3018,14 @@
         </w:tabs>
         <w:spacing w:line="240" w:lineRule="auto"/>
         <w:rPr>
-          <w:rFonts w:asciiTheme="majorHAnsi" w:hAnsiTheme="majorHAnsi" w:cstheme="majorHAnsi"/>
-          <w:sz w:val="26"/>
-          <w:szCs w:val="26"/>
-        </w:rPr>
-      </w:pPr>
-      <w:r>
-        <w:rPr>
-          <w:rFonts w:asciiTheme="majorHAnsi" w:hAnsiTheme="majorHAnsi" w:cstheme="majorHAnsi"/>
+          <w:rFonts w:ascii="Times New Roman" w:hAnsi="Times New Roman" w:cs="Times New Roman"/>
+          <w:sz w:val="26"/>
+          <w:szCs w:val="26"/>
+        </w:rPr>
+      </w:pPr>
+      <w:r>
+        <w:rPr>
+          <w:rFonts w:ascii="Times New Roman" w:hAnsi="Times New Roman" w:cs="Times New Roman"/>
           <w:sz w:val="26"/>
           <w:szCs w:val="26"/>
         </w:rPr>
@@ -2974,7 +3033,7 @@
       </w:r>
       <w:r>
         <w:rPr>
-          <w:rFonts w:asciiTheme="majorHAnsi" w:hAnsiTheme="majorHAnsi" w:cstheme="majorHAnsi"/>
+          <w:rFonts w:ascii="Times New Roman" w:hAnsi="Times New Roman" w:cs="Times New Roman"/>
           <w:sz w:val="26"/>
           <w:szCs w:val="26"/>
         </w:rPr>
@@ -2990,15 +3049,15 @@
         </w:tabs>
         <w:spacing w:line="240" w:lineRule="auto"/>
         <w:rPr>
-          <w:rFonts w:asciiTheme="majorHAnsi" w:hAnsiTheme="majorHAnsi" w:cstheme="majorHAnsi"/>
-          <w:sz w:val="26"/>
-          <w:szCs w:val="26"/>
-          <w:lang w:val="en-US"/>
-        </w:rPr>
-      </w:pPr>
-      <w:r>
-        <w:rPr>
-          <w:rFonts w:asciiTheme="majorHAnsi" w:hAnsiTheme="majorHAnsi" w:cstheme="majorHAnsi"/>
+          <w:rFonts w:ascii="Times New Roman" w:hAnsi="Times New Roman" w:cs="Times New Roman"/>
+          <w:sz w:val="26"/>
+          <w:szCs w:val="26"/>
+          <w:lang w:val="en-US"/>
+        </w:rPr>
+      </w:pPr>
+      <w:r>
+        <w:rPr>
+          <w:rFonts w:ascii="Times New Roman" w:hAnsi="Times New Roman" w:cs="Times New Roman"/>
           <w:sz w:val="26"/>
           <w:szCs w:val="26"/>
         </w:rPr>
@@ -3006,7 +3065,7 @@
       </w:r>
       <w:r>
         <w:rPr>
-          <w:rFonts w:asciiTheme="majorHAnsi" w:hAnsiTheme="majorHAnsi" w:cstheme="majorHAnsi"/>
+          <w:rFonts w:ascii="Times New Roman" w:hAnsi="Times New Roman" w:cs="Times New Roman"/>
           <w:sz w:val="26"/>
           <w:szCs w:val="26"/>
         </w:rPr>
@@ -3026,14 +3085,14 @@
         </w:tabs>
         <w:spacing w:line="240" w:lineRule="auto"/>
         <w:rPr>
-          <w:rFonts w:asciiTheme="majorHAnsi" w:hAnsiTheme="majorHAnsi" w:cstheme="majorHAnsi"/>
-          <w:sz w:val="26"/>
-          <w:szCs w:val="26"/>
-        </w:rPr>
-      </w:pPr>
-      <w:r>
-        <w:rPr>
-          <w:rFonts w:asciiTheme="majorHAnsi" w:hAnsiTheme="majorHAnsi" w:cstheme="majorHAnsi"/>
+          <w:rFonts w:ascii="Times New Roman" w:hAnsi="Times New Roman" w:cs="Times New Roman"/>
+          <w:sz w:val="26"/>
+          <w:szCs w:val="26"/>
+        </w:rPr>
+      </w:pPr>
+      <w:r>
+        <w:rPr>
+          <w:rFonts w:ascii="Times New Roman" w:hAnsi="Times New Roman" w:cs="Times New Roman"/>
           <w:sz w:val="26"/>
           <w:szCs w:val="26"/>
         </w:rPr>
@@ -3047,14 +3106,14 @@
         </w:tabs>
         <w:spacing w:line="240" w:lineRule="auto"/>
         <w:rPr>
-          <w:rFonts w:asciiTheme="majorHAnsi" w:hAnsiTheme="majorHAnsi" w:cstheme="majorHAnsi"/>
-          <w:sz w:val="26"/>
-          <w:szCs w:val="26"/>
-        </w:rPr>
-      </w:pPr>
-      <w:r>
-        <w:rPr>
-          <w:rFonts w:asciiTheme="majorHAnsi" w:hAnsiTheme="majorHAnsi" w:cstheme="majorHAnsi"/>
+          <w:rFonts w:ascii="Times New Roman" w:hAnsi="Times New Roman" w:cs="Times New Roman"/>
+          <w:sz w:val="26"/>
+          <w:szCs w:val="26"/>
+        </w:rPr>
+      </w:pPr>
+      <w:r>
+        <w:rPr>
+          <w:rFonts w:ascii="Times New Roman" w:hAnsi="Times New Roman" w:cs="Times New Roman"/>
           <w:sz w:val="26"/>
           <w:szCs w:val="26"/>
         </w:rPr>
@@ -3062,7 +3121,7 @@
       </w:r>
       <w:r>
         <w:rPr>
-          <w:rFonts w:asciiTheme="majorHAnsi" w:hAnsiTheme="majorHAnsi" w:cstheme="majorHAnsi"/>
+          <w:rFonts w:ascii="Times New Roman" w:hAnsi="Times New Roman" w:cs="Times New Roman"/>
           <w:sz w:val="26"/>
           <w:szCs w:val="26"/>
           <w:lang w:val="en-US"/>
@@ -3071,7 +3130,7 @@
       </w:r>
       <w:r>
         <w:rPr>
-          <w:rFonts w:asciiTheme="majorHAnsi" w:hAnsiTheme="majorHAnsi" w:cstheme="majorHAnsi"/>
+          <w:rFonts w:ascii="Times New Roman" w:hAnsi="Times New Roman" w:cs="Times New Roman"/>
           <w:sz w:val="26"/>
           <w:szCs w:val="26"/>
         </w:rPr>
@@ -3079,7 +3138,7 @@
       </w:r>
       <w:r>
         <w:rPr>
-          <w:rFonts w:asciiTheme="majorHAnsi" w:hAnsiTheme="majorHAnsi" w:cstheme="majorHAnsi"/>
+          <w:rFonts w:ascii="Times New Roman" w:hAnsi="Times New Roman" w:cs="Times New Roman"/>
           <w:sz w:val="26"/>
           <w:szCs w:val="26"/>
           <w:lang w:val="en-US"/>
@@ -3088,7 +3147,7 @@
       </w:r>
       <w:r>
         <w:rPr>
-          <w:rFonts w:asciiTheme="majorHAnsi" w:hAnsiTheme="majorHAnsi" w:cstheme="majorHAnsi"/>
+          <w:rFonts w:ascii="Times New Roman" w:hAnsi="Times New Roman" w:cs="Times New Roman"/>
           <w:sz w:val="26"/>
           <w:szCs w:val="26"/>
         </w:rPr>
@@ -3103,14 +3162,14 @@
         </w:tabs>
         <w:spacing w:line="240" w:lineRule="auto"/>
         <w:rPr>
-          <w:rFonts w:asciiTheme="majorHAnsi" w:hAnsiTheme="majorHAnsi" w:cstheme="majorHAnsi"/>
-          <w:sz w:val="26"/>
-          <w:szCs w:val="26"/>
-        </w:rPr>
-      </w:pPr>
-      <w:r>
-        <w:rPr>
-          <w:rFonts w:asciiTheme="majorHAnsi" w:hAnsiTheme="majorHAnsi" w:cstheme="majorHAnsi"/>
+          <w:rFonts w:ascii="Times New Roman" w:hAnsi="Times New Roman" w:cs="Times New Roman"/>
+          <w:sz w:val="26"/>
+          <w:szCs w:val="26"/>
+        </w:rPr>
+      </w:pPr>
+      <w:r>
+        <w:rPr>
+          <w:rFonts w:ascii="Times New Roman" w:hAnsi="Times New Roman" w:cs="Times New Roman"/>
           <w:sz w:val="26"/>
           <w:szCs w:val="26"/>
         </w:rPr>
@@ -3118,7 +3177,7 @@
       </w:r>
       <w:r>
         <w:rPr>
-          <w:rFonts w:asciiTheme="majorHAnsi" w:hAnsiTheme="majorHAnsi" w:cstheme="majorHAnsi"/>
+          <w:rFonts w:ascii="Times New Roman" w:hAnsi="Times New Roman" w:cs="Times New Roman"/>
           <w:sz w:val="26"/>
           <w:szCs w:val="26"/>
         </w:rPr>
@@ -3134,15 +3193,15 @@
         </w:tabs>
         <w:spacing w:line="240" w:lineRule="auto"/>
         <w:rPr>
-          <w:rFonts w:asciiTheme="majorHAnsi" w:hAnsiTheme="majorHAnsi" w:cstheme="majorHAnsi"/>
-          <w:sz w:val="26"/>
-          <w:szCs w:val="26"/>
-          <w:lang w:val="en-US"/>
-        </w:rPr>
-      </w:pPr>
-      <w:r>
-        <w:rPr>
-          <w:rFonts w:asciiTheme="majorHAnsi" w:hAnsiTheme="majorHAnsi" w:cstheme="majorHAnsi"/>
+          <w:rFonts w:ascii="Times New Roman" w:hAnsi="Times New Roman" w:cs="Times New Roman"/>
+          <w:sz w:val="26"/>
+          <w:szCs w:val="26"/>
+          <w:lang w:val="en-US"/>
+        </w:rPr>
+      </w:pPr>
+      <w:r>
+        <w:rPr>
+          <w:rFonts w:ascii="Times New Roman" w:hAnsi="Times New Roman" w:cs="Times New Roman"/>
           <w:sz w:val="26"/>
           <w:szCs w:val="26"/>
         </w:rPr>
@@ -3150,7 +3209,7 @@
       </w:r>
       <w:r>
         <w:rPr>
-          <w:rFonts w:asciiTheme="majorHAnsi" w:hAnsiTheme="majorHAnsi" w:cstheme="majorHAnsi"/>
+          <w:rFonts w:ascii="Times New Roman" w:hAnsi="Times New Roman" w:cs="Times New Roman"/>
           <w:sz w:val="26"/>
           <w:szCs w:val="26"/>
         </w:rPr>
@@ -3170,14 +3229,14 @@
         </w:tabs>
         <w:spacing w:line="240" w:lineRule="auto"/>
         <w:rPr>
-          <w:rFonts w:asciiTheme="majorHAnsi" w:hAnsiTheme="majorHAnsi" w:cstheme="majorHAnsi"/>
-          <w:sz w:val="26"/>
-          <w:szCs w:val="26"/>
-        </w:rPr>
-      </w:pPr>
-      <w:r>
-        <w:rPr>
-          <w:rFonts w:asciiTheme="majorHAnsi" w:hAnsiTheme="majorHAnsi" w:cstheme="majorHAnsi"/>
+          <w:rFonts w:ascii="Times New Roman" w:hAnsi="Times New Roman" w:cs="Times New Roman"/>
+          <w:sz w:val="26"/>
+          <w:szCs w:val="26"/>
+        </w:rPr>
+      </w:pPr>
+      <w:r>
+        <w:rPr>
+          <w:rFonts w:ascii="Times New Roman" w:hAnsi="Times New Roman" w:cs="Times New Roman"/>
           <w:sz w:val="26"/>
           <w:szCs w:val="26"/>
         </w:rPr>
@@ -3191,14 +3250,14 @@
         </w:tabs>
         <w:spacing w:line="240" w:lineRule="auto"/>
         <w:rPr>
-          <w:rFonts w:asciiTheme="majorHAnsi" w:hAnsiTheme="majorHAnsi" w:cstheme="majorHAnsi"/>
-          <w:sz w:val="26"/>
-          <w:szCs w:val="26"/>
-        </w:rPr>
-      </w:pPr>
-      <w:r>
-        <w:rPr>
-          <w:rFonts w:asciiTheme="majorHAnsi" w:hAnsiTheme="majorHAnsi" w:cstheme="majorHAnsi"/>
+          <w:rFonts w:ascii="Times New Roman" w:hAnsi="Times New Roman" w:cs="Times New Roman"/>
+          <w:sz w:val="26"/>
+          <w:szCs w:val="26"/>
+        </w:rPr>
+      </w:pPr>
+      <w:r>
+        <w:rPr>
+          <w:rFonts w:ascii="Times New Roman" w:hAnsi="Times New Roman" w:cs="Times New Roman"/>
           <w:sz w:val="26"/>
           <w:szCs w:val="26"/>
         </w:rPr>
@@ -3206,7 +3265,7 @@
       </w:r>
       <w:r>
         <w:rPr>
-          <w:rFonts w:asciiTheme="majorHAnsi" w:hAnsiTheme="majorHAnsi" w:cstheme="majorHAnsi"/>
+          <w:rFonts w:ascii="Times New Roman" w:hAnsi="Times New Roman" w:cs="Times New Roman"/>
           <w:sz w:val="26"/>
           <w:szCs w:val="26"/>
           <w:lang w:val="en-US"/>
@@ -3215,7 +3274,7 @@
       </w:r>
       <w:r>
         <w:rPr>
-          <w:rFonts w:asciiTheme="majorHAnsi" w:hAnsiTheme="majorHAnsi" w:cstheme="majorHAnsi"/>
+          <w:rFonts w:ascii="Times New Roman" w:hAnsi="Times New Roman" w:cs="Times New Roman"/>
           <w:sz w:val="26"/>
           <w:szCs w:val="26"/>
         </w:rPr>
@@ -3223,7 +3282,7 @@
       </w:r>
       <w:r>
         <w:rPr>
-          <w:rFonts w:asciiTheme="majorHAnsi" w:hAnsiTheme="majorHAnsi" w:cstheme="majorHAnsi"/>
+          <w:rFonts w:ascii="Times New Roman" w:hAnsi="Times New Roman" w:cs="Times New Roman"/>
           <w:sz w:val="26"/>
           <w:szCs w:val="26"/>
           <w:lang w:val="en-US"/>
@@ -3232,7 +3291,7 @@
       </w:r>
       <w:r>
         <w:rPr>
-          <w:rFonts w:asciiTheme="majorHAnsi" w:hAnsiTheme="majorHAnsi" w:cstheme="majorHAnsi"/>
+          <w:rFonts w:ascii="Times New Roman" w:hAnsi="Times New Roman" w:cs="Times New Roman"/>
           <w:sz w:val="26"/>
           <w:szCs w:val="26"/>
         </w:rPr>
@@ -3247,15 +3306,15 @@
         </w:tabs>
         <w:spacing w:line="240" w:lineRule="auto"/>
         <w:rPr>
-          <w:rFonts w:asciiTheme="majorHAnsi" w:hAnsiTheme="majorHAnsi" w:cstheme="majorHAnsi"/>
-          <w:sz w:val="26"/>
-          <w:szCs w:val="26"/>
-          <w:lang w:val="en-US"/>
-        </w:rPr>
-      </w:pPr>
-      <w:r>
-        <w:rPr>
-          <w:rFonts w:asciiTheme="majorHAnsi" w:hAnsiTheme="majorHAnsi" w:cstheme="majorHAnsi"/>
+          <w:rFonts w:ascii="Times New Roman" w:hAnsi="Times New Roman" w:cs="Times New Roman"/>
+          <w:sz w:val="26"/>
+          <w:szCs w:val="26"/>
+          <w:lang w:val="en-US"/>
+        </w:rPr>
+      </w:pPr>
+      <w:r>
+        <w:rPr>
+          <w:rFonts w:ascii="Times New Roman" w:hAnsi="Times New Roman" w:cs="Times New Roman"/>
           <w:sz w:val="26"/>
           <w:szCs w:val="26"/>
         </w:rPr>
@@ -3263,7 +3322,7 @@
       </w:r>
       <w:r>
         <w:rPr>
-          <w:rFonts w:asciiTheme="majorHAnsi" w:hAnsiTheme="majorHAnsi" w:cstheme="majorHAnsi"/>
+          <w:rFonts w:ascii="Times New Roman" w:hAnsi="Times New Roman" w:cs="Times New Roman"/>
           <w:sz w:val="26"/>
           <w:szCs w:val="26"/>
         </w:rPr>
@@ -3272,7 +3331,7 @@
       </w:r>
       <w:r>
         <w:rPr>
-          <w:rFonts w:asciiTheme="majorHAnsi" w:hAnsiTheme="majorHAnsi" w:cstheme="majorHAnsi"/>
+          <w:rFonts w:ascii="Times New Roman" w:hAnsi="Times New Roman" w:cs="Times New Roman"/>
           <w:sz w:val="26"/>
           <w:szCs w:val="26"/>
           <w:lang w:val="en-US"/>
@@ -3288,15 +3347,15 @@
         </w:tabs>
         <w:spacing w:line="240" w:lineRule="auto"/>
         <w:rPr>
-          <w:rFonts w:asciiTheme="majorHAnsi" w:hAnsiTheme="majorHAnsi" w:cstheme="majorHAnsi"/>
-          <w:sz w:val="26"/>
-          <w:szCs w:val="26"/>
-          <w:lang w:val="en-US"/>
-        </w:rPr>
-      </w:pPr>
-      <w:r>
-        <w:rPr>
-          <w:rFonts w:asciiTheme="majorHAnsi" w:hAnsiTheme="majorHAnsi" w:cstheme="majorHAnsi"/>
+          <w:rFonts w:ascii="Times New Roman" w:hAnsi="Times New Roman" w:cs="Times New Roman"/>
+          <w:sz w:val="26"/>
+          <w:szCs w:val="26"/>
+          <w:lang w:val="en-US"/>
+        </w:rPr>
+      </w:pPr>
+      <w:r>
+        <w:rPr>
+          <w:rFonts w:ascii="Times New Roman" w:hAnsi="Times New Roman" w:cs="Times New Roman"/>
           <w:sz w:val="26"/>
           <w:szCs w:val="26"/>
           <w:lang w:val="en-US"/>
@@ -3305,7 +3364,7 @@
       </w:r>
       <w:r>
         <w:rPr>
-          <w:rFonts w:asciiTheme="majorHAnsi" w:hAnsiTheme="majorHAnsi" w:cstheme="majorHAnsi"/>
+          <w:rFonts w:ascii="Times New Roman" w:hAnsi="Times New Roman" w:cs="Times New Roman"/>
           <w:sz w:val="26"/>
           <w:szCs w:val="26"/>
           <w:lang w:val="en-US"/>
@@ -3315,7 +3374,7 @@
       </w:r>
       <w:r>
         <w:rPr>
-          <w:rFonts w:asciiTheme="majorHAnsi" w:hAnsiTheme="majorHAnsi" w:cstheme="majorHAnsi"/>
+          <w:rFonts w:ascii="Times New Roman" w:hAnsi="Times New Roman" w:cs="Times New Roman"/>
           <w:sz w:val="26"/>
           <w:szCs w:val="26"/>
         </w:rPr>
@@ -3326,7 +3385,7 @@
       <w:pPr>
         <w:spacing w:line="360" w:lineRule="auto"/>
         <w:rPr>
-          <w:rFonts w:asciiTheme="majorHAnsi" w:hAnsiTheme="majorHAnsi" w:cstheme="majorHAnsi"/>
+          <w:rFonts w:ascii="Times New Roman" w:hAnsi="Times New Roman" w:cs="Times New Roman"/>
           <w:sz w:val="26"/>
           <w:szCs w:val="26"/>
           <w:lang w:val="en-US"/>

</xml_diff>